<commit_message>
updates Requirement analysis with possible states
</commit_message>
<xml_diff>
--- a/AnalisiRequisiti/UserDocs/RequirementAnalysis.docx
+++ b/AnalisiRequisiti/UserDocs/RequirementAnalysis.docx
@@ -24,10 +24,499 @@
     <w:p/>
     <w:p>
       <w:pPr>
+        <w:ind w:left="0"/>
+      </w:pPr>
+      <w:r>
+        <w:t xml:space="preserve">Although the requirements describe pretty well the composition of the tearoom, here we re-organize a bit the concepts to have </w:t>
+      </w:r>
+      <w:r>
+        <w:t>a clearer view.</w:t>
+      </w:r>
+    </w:p>
+    <w:p>
+      <w:pPr>
         <w:pStyle w:val="Heading1"/>
       </w:pPr>
       <w:r>
         <w:t>Setting</w:t>
+      </w:r>
+    </w:p>
+    <w:p>
+      <w:pPr>
+        <w:pStyle w:val="Heading2"/>
+      </w:pPr>
+      <w:proofErr w:type="spellStart"/>
+      <w:r>
+        <w:rPr>
+          <w:b/>
+          <w:bCs/>
+        </w:rPr>
+        <w:t>t</w:t>
+      </w:r>
+      <w:r>
+        <w:rPr>
+          <w:b/>
+          <w:bCs/>
+        </w:rPr>
+        <w:t>ea</w:t>
+      </w:r>
+      <w:r>
+        <w:rPr>
+          <w:b/>
+          <w:bCs/>
+        </w:rPr>
+        <w:t>R</w:t>
+      </w:r>
+      <w:r>
+        <w:rPr>
+          <w:b/>
+          <w:bCs/>
+        </w:rPr>
+        <w:t>oom</w:t>
+      </w:r>
+      <w:proofErr w:type="spellEnd"/>
+      <w:r>
+        <w:t>:</w:t>
+      </w:r>
+      <w:r>
+        <w:t xml:space="preserve"> </w:t>
+      </w:r>
+      <w:r>
+        <w:t xml:space="preserve">rectangular room </w:t>
+      </w:r>
+      <w:r>
+        <w:t>composed of:</w:t>
+      </w:r>
+    </w:p>
+    <w:p>
+      <w:pPr>
+        <w:pStyle w:val="Heading3"/>
+      </w:pPr>
+      <w:r>
+        <w:rPr>
+          <w:b/>
+          <w:bCs/>
+        </w:rPr>
+        <w:t xml:space="preserve">N </w:t>
+      </w:r>
+      <w:proofErr w:type="spellStart"/>
+      <w:r>
+        <w:rPr>
+          <w:b/>
+          <w:bCs/>
+        </w:rPr>
+        <w:t>teaTable</w:t>
+      </w:r>
+      <w:proofErr w:type="spellEnd"/>
+      <w:r>
+        <w:t xml:space="preserve">: tables placed inside the tearoom, where the admitted </w:t>
+      </w:r>
+      <w:r>
+        <w:rPr>
+          <w:b/>
+          <w:bCs/>
+        </w:rPr>
+        <w:t>Client</w:t>
+      </w:r>
+      <w:r>
+        <w:t xml:space="preserve"> can drink his tea.</w:t>
+      </w:r>
+    </w:p>
+    <w:p>
+      <w:pPr>
+        <w:pStyle w:val="Heading3"/>
+      </w:pPr>
+      <w:proofErr w:type="spellStart"/>
+      <w:r>
+        <w:rPr>
+          <w:b/>
+          <w:bCs/>
+        </w:rPr>
+        <w:t>serviceArea</w:t>
+      </w:r>
+      <w:proofErr w:type="spellEnd"/>
+      <w:r>
+        <w:t xml:space="preserve">, </w:t>
+      </w:r>
+      <w:r>
+        <w:t xml:space="preserve">composed of: </w:t>
+      </w:r>
+    </w:p>
+    <w:p>
+      <w:pPr>
+        <w:pStyle w:val="Heading4"/>
+      </w:pPr>
+      <w:proofErr w:type="spellStart"/>
+      <w:r>
+        <w:rPr>
+          <w:b/>
+          <w:bCs/>
+        </w:rPr>
+        <w:t>serviceDesk</w:t>
+      </w:r>
+      <w:proofErr w:type="spellEnd"/>
+      <w:r>
+        <w:t xml:space="preserve">: </w:t>
+      </w:r>
+      <w:r>
+        <w:t xml:space="preserve">where the entity </w:t>
+      </w:r>
+      <w:r>
+        <w:rPr>
+          <w:i w:val="0"/>
+          <w:iCs w:val="0"/>
+          <w:u w:val="single"/>
+        </w:rPr>
+        <w:t>barman</w:t>
+      </w:r>
+      <w:r>
+        <w:t xml:space="preserve"> prepares the tea</w:t>
+      </w:r>
+      <w:r>
+        <w:t xml:space="preserve"> after receiving a request by the </w:t>
+      </w:r>
+      <w:r>
+        <w:rPr>
+          <w:i w:val="0"/>
+          <w:iCs w:val="0"/>
+          <w:u w:val="single"/>
+        </w:rPr>
+        <w:t>waiter</w:t>
+      </w:r>
+      <w:r>
+        <w:t>;</w:t>
+      </w:r>
+    </w:p>
+    <w:p>
+      <w:pPr>
+        <w:pStyle w:val="Heading4"/>
+      </w:pPr>
+      <w:r>
+        <w:rPr>
+          <w:b/>
+          <w:bCs/>
+        </w:rPr>
+        <w:t>home</w:t>
+      </w:r>
+      <w:r>
+        <w:t>:</w:t>
+      </w:r>
+      <w:r>
+        <w:t xml:space="preserve"> </w:t>
+      </w:r>
+      <w:r>
+        <w:t xml:space="preserve">where the </w:t>
+      </w:r>
+      <w:r>
+        <w:rPr>
+          <w:i w:val="0"/>
+          <w:iCs w:val="0"/>
+          <w:u w:val="single"/>
+        </w:rPr>
+        <w:t>waiter</w:t>
+      </w:r>
+      <w:r>
+        <w:t xml:space="preserve"> can rest if </w:t>
+      </w:r>
+      <w:r>
+        <w:t xml:space="preserve">it </w:t>
+      </w:r>
+      <w:r>
+        <w:t>has no tasks to d</w:t>
+      </w:r>
+      <w:r>
+        <w:t>o.</w:t>
+      </w:r>
+    </w:p>
+    <w:p>
+      <w:pPr>
+        <w:pStyle w:val="Heading3"/>
+      </w:pPr>
+      <w:r>
+        <w:rPr>
+          <w:b/>
+          <w:bCs/>
+        </w:rPr>
+        <w:t>hall</w:t>
+      </w:r>
+      <w:r>
+        <w:t>: area</w:t>
+      </w:r>
+      <w:r>
+        <w:t xml:space="preserve"> </w:t>
+      </w:r>
+      <w:r>
+        <w:t>that</w:t>
+      </w:r>
+      <w:r>
+        <w:t xml:space="preserve"> </w:t>
+      </w:r>
+      <w:r>
+        <w:t xml:space="preserve">acts as intermediate between the clients that want to enter the tearoom and the area where they can be served. </w:t>
+      </w:r>
+      <w:r>
+        <w:t xml:space="preserve">When a </w:t>
+      </w:r>
+      <w:r>
+        <w:rPr>
+          <w:b/>
+          <w:bCs/>
+        </w:rPr>
+        <w:t>Client</w:t>
+      </w:r>
+      <w:r>
+        <w:t xml:space="preserve"> arrives, he has to wait here before entering the </w:t>
+      </w:r>
+      <w:proofErr w:type="spellStart"/>
+      <w:r>
+        <w:t>teaRoom</w:t>
+      </w:r>
+      <w:proofErr w:type="spellEnd"/>
+      <w:r>
+        <w:t xml:space="preserve"> (</w:t>
+      </w:r>
+      <w:r>
+        <w:t>client</w:t>
+      </w:r>
+      <w:r>
+        <w:t xml:space="preserve"> </w:t>
+      </w:r>
+      <w:proofErr w:type="spellStart"/>
+      <w:r>
+        <w:t>behaviour</w:t>
+      </w:r>
+      <w:proofErr w:type="spellEnd"/>
+      <w:r>
+        <w:t xml:space="preserve"> explained in point 2). </w:t>
+      </w:r>
+      <w:r>
+        <w:t xml:space="preserve">It is </w:t>
+      </w:r>
+      <w:r>
+        <w:t>equipped with</w:t>
+      </w:r>
+      <w:r>
+        <w:t>:</w:t>
+      </w:r>
+    </w:p>
+    <w:p>
+      <w:pPr>
+        <w:pStyle w:val="Heading4"/>
+      </w:pPr>
+      <w:r>
+        <w:rPr>
+          <w:b/>
+          <w:bCs/>
+        </w:rPr>
+        <w:t xml:space="preserve">a </w:t>
+      </w:r>
+      <w:proofErr w:type="spellStart"/>
+      <w:r>
+        <w:rPr>
+          <w:b/>
+          <w:bCs/>
+          <w:i w:val="0"/>
+          <w:iCs w:val="0"/>
+        </w:rPr>
+        <w:t>presenceDetector</w:t>
+      </w:r>
+      <w:proofErr w:type="spellEnd"/>
+      <w:r>
+        <w:rPr>
+          <w:b/>
+          <w:bCs/>
+          <w:i w:val="0"/>
+          <w:iCs w:val="0"/>
+        </w:rPr>
+        <w:t xml:space="preserve">, </w:t>
+      </w:r>
+      <w:r>
+        <w:t>which can detect the presence of a person or other entity</w:t>
+      </w:r>
+      <w:r>
+        <w:t>;</w:t>
+      </w:r>
+    </w:p>
+    <w:p>
+      <w:pPr>
+        <w:pStyle w:val="Heading4"/>
+      </w:pPr>
+      <w:bookmarkStart w:id="0" w:name="_a_smartbell,_which"/>
+      <w:bookmarkEnd w:id="0"/>
+      <w:r>
+        <w:rPr>
+          <w:b/>
+          <w:bCs/>
+        </w:rPr>
+        <w:t xml:space="preserve"> a </w:t>
+      </w:r>
+      <w:proofErr w:type="spellStart"/>
+      <w:r>
+        <w:rPr>
+          <w:b/>
+          <w:bCs/>
+          <w:i w:val="0"/>
+          <w:iCs w:val="0"/>
+        </w:rPr>
+        <w:t>smartbell</w:t>
+      </w:r>
+      <w:proofErr w:type="spellEnd"/>
+      <w:r>
+        <w:rPr>
+          <w:b/>
+          <w:bCs/>
+          <w:i w:val="0"/>
+          <w:iCs w:val="0"/>
+        </w:rPr>
+        <w:t xml:space="preserve">, </w:t>
+      </w:r>
+      <w:r>
+        <w:t xml:space="preserve">which </w:t>
+      </w:r>
+      <w:r>
+        <w:rPr>
+          <w:i w:val="0"/>
+          <w:iCs w:val="0"/>
+        </w:rPr>
+        <w:t>measure</w:t>
+      </w:r>
+      <w:r>
+        <w:rPr>
+          <w:i w:val="0"/>
+          <w:iCs w:val="0"/>
+        </w:rPr>
+        <w:t>s</w:t>
+      </w:r>
+      <w:r>
+        <w:rPr>
+          <w:i w:val="0"/>
+          <w:iCs w:val="0"/>
+        </w:rPr>
+        <w:t xml:space="preserve"> the temperature of the </w:t>
+      </w:r>
+      <w:r>
+        <w:rPr>
+          <w:i w:val="0"/>
+          <w:iCs w:val="0"/>
+          <w:u w:val="single"/>
+        </w:rPr>
+        <w:t>Client</w:t>
+      </w:r>
+      <w:r>
+        <w:rPr>
+          <w:i w:val="0"/>
+          <w:iCs w:val="0"/>
+        </w:rPr>
+        <w:t xml:space="preserve"> that wants to enter the tearoom</w:t>
+      </w:r>
+      <w:r>
+        <w:t xml:space="preserve"> and </w:t>
+      </w:r>
+      <w:r>
+        <w:rPr>
+          <w:i w:val="0"/>
+          <w:iCs w:val="0"/>
+        </w:rPr>
+        <w:t xml:space="preserve">send a request message to the </w:t>
+      </w:r>
+      <w:r>
+        <w:rPr>
+          <w:i w:val="0"/>
+          <w:iCs w:val="0"/>
+          <w:u w:val="single"/>
+        </w:rPr>
+        <w:t>waiter</w:t>
+      </w:r>
+      <w:r>
+        <w:t>,</w:t>
+      </w:r>
+      <w:r>
+        <w:t xml:space="preserve"> assigning a unique </w:t>
+      </w:r>
+      <w:proofErr w:type="spellStart"/>
+      <w:r>
+        <w:rPr>
+          <w:b/>
+          <w:bCs/>
+        </w:rPr>
+        <w:t>client</w:t>
+      </w:r>
+      <w:r>
+        <w:rPr>
+          <w:b/>
+          <w:bCs/>
+        </w:rPr>
+        <w:t>I</w:t>
+      </w:r>
+      <w:r>
+        <w:rPr>
+          <w:b/>
+          <w:bCs/>
+        </w:rPr>
+        <w:t>dentifier</w:t>
+      </w:r>
+      <w:proofErr w:type="spellEnd"/>
+      <w:r>
+        <w:t xml:space="preserve"> to the Client.</w:t>
+      </w:r>
+      <w:r>
+        <w:rPr>
+          <w:b/>
+          <w:bCs/>
+          <w:i w:val="0"/>
+          <w:iCs w:val="0"/>
+        </w:rPr>
+        <w:t xml:space="preserve">  </w:t>
+      </w:r>
+    </w:p>
+    <w:p>
+      <w:pPr>
+        <w:pStyle w:val="Heading4"/>
+      </w:pPr>
+      <w:r>
+        <w:t>an</w:t>
+      </w:r>
+      <w:r>
+        <w:t xml:space="preserve"> </w:t>
+      </w:r>
+      <w:proofErr w:type="spellStart"/>
+      <w:r>
+        <w:rPr>
+          <w:b/>
+          <w:bCs/>
+          <w:i w:val="0"/>
+          <w:iCs w:val="0"/>
+        </w:rPr>
+        <w:t>entranceDoor</w:t>
+      </w:r>
+      <w:proofErr w:type="spellEnd"/>
+      <w:r>
+        <w:t>, through which the client will be admitted inside the tearoom;</w:t>
+      </w:r>
+    </w:p>
+    <w:p>
+      <w:pPr>
+        <w:pStyle w:val="Heading4"/>
+      </w:pPr>
+      <w:r>
+        <w:t>an</w:t>
+      </w:r>
+      <w:r>
+        <w:t xml:space="preserve"> </w:t>
+      </w:r>
+      <w:proofErr w:type="spellStart"/>
+      <w:r>
+        <w:rPr>
+          <w:b/>
+          <w:bCs/>
+          <w:i w:val="0"/>
+          <w:iCs w:val="0"/>
+        </w:rPr>
+        <w:t>exitDoor</w:t>
+      </w:r>
+      <w:proofErr w:type="spellEnd"/>
+      <w:r>
+        <w:t>, through which the client can leave the tearoom.</w:t>
       </w:r>
     </w:p>
     <w:p>
@@ -42,334 +531,80 @@
       <w:r>
         <w:t xml:space="preserve">A </w:t>
       </w:r>
-      <w:proofErr w:type="spellStart"/>
       <w:r>
         <w:rPr>
           <w:b/>
           <w:bCs/>
         </w:rPr>
-        <w:t>t</w:t>
-      </w:r>
+        <w:t>tearoom is considered safe</w:t>
+      </w:r>
+      <w:r>
+        <w:t xml:space="preserve"> if there are no people inside with a temperature gr</w:t>
+      </w:r>
+      <w:r>
+        <w:t>e</w:t>
+      </w:r>
+      <w:r>
+        <w:t>ater or equal than 37.5˚</w:t>
+      </w:r>
+      <w:r>
+        <w:t xml:space="preserve"> and if there are clean tea-tables posed at a proper distance</w:t>
+      </w:r>
+      <w:r>
+        <w:t>.</w:t>
+      </w:r>
+    </w:p>
+    <w:p>
+      <w:pPr>
+        <w:pStyle w:val="Heading1"/>
+      </w:pPr>
+      <w:r>
+        <w:t>Client</w:t>
+      </w:r>
+    </w:p>
+    <w:p>
+      <w:pPr>
+        <w:pStyle w:val="Heading2"/>
+      </w:pPr>
       <w:r>
         <w:rPr>
           <w:b/>
           <w:bCs/>
         </w:rPr>
-        <w:t>ea</w:t>
+        <w:t>notifies his</w:t>
       </w:r>
       <w:r>
         <w:rPr>
           <w:b/>
           <w:bCs/>
         </w:rPr>
-        <w:t>R</w:t>
+        <w:t xml:space="preserve"> interest in entering</w:t>
       </w:r>
       <w:r>
         <w:rPr>
           <w:b/>
           <w:bCs/>
         </w:rPr>
-        <w:t>oom</w:t>
-      </w:r>
-      <w:proofErr w:type="spellEnd"/>
-      <w:r>
-        <w:t xml:space="preserve"> </w:t>
-      </w:r>
-      <w:r>
-        <w:t xml:space="preserve">rectangular room </w:t>
-      </w:r>
-      <w:r>
-        <w:t>composed of:</w:t>
-      </w:r>
-    </w:p>
-    <w:p>
-      <w:pPr>
-        <w:pStyle w:val="Heading2"/>
-      </w:pPr>
+        <w:t xml:space="preserve"> the tearoom</w:t>
+      </w:r>
+      <w:r>
+        <w:t xml:space="preserve">: once in the </w:t>
+      </w:r>
       <w:r>
         <w:rPr>
           <w:b/>
           <w:bCs/>
         </w:rPr>
-        <w:t xml:space="preserve">N </w:t>
-      </w:r>
-      <w:proofErr w:type="spellStart"/>
-      <w:r>
-        <w:rPr>
-          <w:b/>
-          <w:bCs/>
-        </w:rPr>
-        <w:t>teaTable</w:t>
-      </w:r>
-      <w:proofErr w:type="spellEnd"/>
-      <w:r>
-        <w:t xml:space="preserve">: tables placed inside the tearoom, where the admitted </w:t>
-      </w:r>
-      <w:r>
-        <w:rPr>
-          <w:b/>
-          <w:bCs/>
-        </w:rPr>
-        <w:t>Client</w:t>
-      </w:r>
-      <w:r>
-        <w:t xml:space="preserve"> can </w:t>
-      </w:r>
-      <w:r>
-        <w:t>consume</w:t>
-      </w:r>
-      <w:r>
-        <w:t xml:space="preserve"> his tea.</w:t>
-      </w:r>
-    </w:p>
-    <w:p>
-      <w:pPr>
-        <w:pStyle w:val="Heading2"/>
-      </w:pPr>
-      <w:proofErr w:type="spellStart"/>
-      <w:r>
-        <w:rPr>
-          <w:b/>
-          <w:bCs/>
-        </w:rPr>
-        <w:t>serviceArea</w:t>
-      </w:r>
-      <w:proofErr w:type="spellEnd"/>
-      <w:r>
-        <w:t xml:space="preserve">, </w:t>
-      </w:r>
-      <w:r>
-        <w:t xml:space="preserve">composed of: </w:t>
-      </w:r>
-    </w:p>
-    <w:p>
-      <w:pPr>
-        <w:pStyle w:val="Heading3"/>
-      </w:pPr>
-      <w:proofErr w:type="spellStart"/>
-      <w:r>
-        <w:rPr>
-          <w:b/>
-          <w:bCs/>
-        </w:rPr>
-        <w:t>serviceDesk</w:t>
-      </w:r>
-      <w:proofErr w:type="spellEnd"/>
-      <w:r>
-        <w:t xml:space="preserve">: where the entity </w:t>
-      </w:r>
-      <w:r>
-        <w:rPr>
-          <w:u w:val="single"/>
-        </w:rPr>
-        <w:t>barman</w:t>
-      </w:r>
-      <w:r>
-        <w:t xml:space="preserve"> prepares the tea after receiving a request by the </w:t>
-      </w:r>
-      <w:r>
-        <w:rPr>
-          <w:u w:val="single"/>
-        </w:rPr>
-        <w:t>waiter</w:t>
-      </w:r>
-      <w:r>
-        <w:t>;</w:t>
-      </w:r>
-    </w:p>
-    <w:p>
-      <w:pPr>
-        <w:pStyle w:val="Heading3"/>
-      </w:pPr>
-      <w:r>
-        <w:rPr>
-          <w:b/>
-          <w:bCs/>
-        </w:rPr>
-        <w:t>home</w:t>
-      </w:r>
-      <w:r>
-        <w:t>:</w:t>
-      </w:r>
-      <w:r>
-        <w:t xml:space="preserve"> </w:t>
-      </w:r>
-      <w:r>
-        <w:t xml:space="preserve">where the </w:t>
-      </w:r>
-      <w:r>
-        <w:rPr>
-          <w:u w:val="single"/>
-        </w:rPr>
-        <w:t>waiter</w:t>
-      </w:r>
-      <w:r>
-        <w:t xml:space="preserve"> can rest if it has no tasks to do.</w:t>
-      </w:r>
-    </w:p>
-    <w:p>
-      <w:pPr>
-        <w:pStyle w:val="Heading2"/>
-      </w:pPr>
-      <w:r>
-        <w:rPr>
-          <w:b/>
-          <w:bCs/>
-        </w:rPr>
         <w:t>hall</w:t>
       </w:r>
       <w:r>
-        <w:t xml:space="preserve">: </w:t>
-      </w:r>
-      <w:r>
-        <w:t>where, when</w:t>
-      </w:r>
-      <w:r>
-        <w:t xml:space="preserve"> </w:t>
-      </w:r>
-      <w:r>
-        <w:t xml:space="preserve">he </w:t>
-      </w:r>
-      <w:r>
-        <w:t>arrives,</w:t>
-      </w:r>
-      <w:r>
-        <w:t xml:space="preserve"> a </w:t>
-      </w:r>
-      <w:r>
-        <w:rPr>
-          <w:b/>
-          <w:bCs/>
-        </w:rPr>
-        <w:t>Client</w:t>
-      </w:r>
-      <w:r>
-        <w:t xml:space="preserve"> has to wait here before entering the </w:t>
-      </w:r>
-      <w:proofErr w:type="spellStart"/>
-      <w:r>
-        <w:t>teaRoom</w:t>
-      </w:r>
-      <w:proofErr w:type="spellEnd"/>
-      <w:r>
-        <w:t xml:space="preserve"> (</w:t>
-      </w:r>
-      <w:r>
-        <w:t>client</w:t>
-      </w:r>
-      <w:r>
-        <w:t xml:space="preserve"> </w:t>
-      </w:r>
-      <w:proofErr w:type="spellStart"/>
-      <w:r>
-        <w:t>behaviour</w:t>
-      </w:r>
-      <w:proofErr w:type="spellEnd"/>
-      <w:r>
-        <w:t xml:space="preserve"> explained in point 2). It is </w:t>
-      </w:r>
-      <w:r>
-        <w:t>equipped with:</w:t>
-      </w:r>
-    </w:p>
-    <w:p>
-      <w:pPr>
-        <w:pStyle w:val="Heading3"/>
-      </w:pPr>
-      <w:r>
-        <w:rPr>
-          <w:b/>
-          <w:bCs/>
-        </w:rPr>
-        <w:t xml:space="preserve">a </w:t>
-      </w:r>
-      <w:proofErr w:type="spellStart"/>
-      <w:r>
-        <w:rPr>
-          <w:b/>
-          <w:bCs/>
-        </w:rPr>
-        <w:t>presenceDetector</w:t>
-      </w:r>
-      <w:proofErr w:type="spellEnd"/>
-      <w:r>
-        <w:rPr>
-          <w:b/>
-          <w:bCs/>
-        </w:rPr>
-        <w:t xml:space="preserve">, </w:t>
-      </w:r>
-      <w:r>
-        <w:t>which can detect the presence of a person or other entity</w:t>
-      </w:r>
-      <w:r>
-        <w:t>;</w:t>
-      </w:r>
-    </w:p>
-    <w:p>
-      <w:pPr>
-        <w:pStyle w:val="Heading3"/>
-      </w:pPr>
-      <w:bookmarkStart w:id="0" w:name="_a_smartbell,_which"/>
-      <w:bookmarkEnd w:id="0"/>
-      <w:r>
-        <w:rPr>
-          <w:b/>
-          <w:bCs/>
-        </w:rPr>
-        <w:t xml:space="preserve"> a </w:t>
-      </w:r>
-      <w:proofErr w:type="spellStart"/>
-      <w:r>
-        <w:rPr>
-          <w:b/>
-          <w:bCs/>
-        </w:rPr>
-        <w:t>smartbell</w:t>
-      </w:r>
-      <w:proofErr w:type="spellEnd"/>
-      <w:r>
-        <w:rPr>
-          <w:b/>
-          <w:bCs/>
-        </w:rPr>
-        <w:t xml:space="preserve">, </w:t>
-      </w:r>
-      <w:r>
-        <w:t>which measure</w:t>
-      </w:r>
-      <w:r>
-        <w:t>s</w:t>
-      </w:r>
-      <w:r>
-        <w:t xml:space="preserve"> the temperature of the </w:t>
-      </w:r>
-      <w:r>
-        <w:rPr>
-          <w:u w:val="single"/>
-        </w:rPr>
-        <w:t>Client</w:t>
-      </w:r>
-      <w:r>
-        <w:t xml:space="preserve"> that wants to enter the tearoom</w:t>
-      </w:r>
-      <w:r>
-        <w:t xml:space="preserve"> and</w:t>
-      </w:r>
-      <w:r>
-        <w:t>,</w:t>
-      </w:r>
-      <w:r>
-        <w:t xml:space="preserve"> </w:t>
-      </w:r>
-      <w:r>
-        <w:t>if the Client’s temperature is less than 37.5˚</w:t>
-      </w:r>
-      <w:r>
-        <w:t>,</w:t>
-      </w:r>
-      <w:r>
-        <w:t xml:space="preserve"> </w:t>
+        <w:t xml:space="preserve">, before entering the tearoom, the </w:t>
+      </w:r>
+      <w:r>
+        <w:t>C</w:t>
+      </w:r>
+      <w:r>
+        <w:t xml:space="preserve">lient </w:t>
       </w:r>
       <w:r>
         <w:rPr>
@@ -378,303 +613,31 @@
           <w:i/>
           <w:iCs/>
         </w:rPr>
-        <w:t>send</w:t>
-      </w:r>
+        <w:t>will send a notification</w:t>
+      </w:r>
+      <w:r>
+        <w:t xml:space="preserve"> to the </w:t>
+      </w:r>
+      <w:proofErr w:type="spellStart"/>
       <w:r>
         <w:rPr>
           <w:b/>
           <w:bCs/>
-          <w:i/>
-          <w:iCs/>
-        </w:rPr>
-        <w:t>s</w:t>
-      </w:r>
-      <w:r>
-        <w:rPr>
-          <w:b/>
-          <w:bCs/>
-          <w:i/>
-          <w:iCs/>
-        </w:rPr>
-        <w:t xml:space="preserve"> a request message</w:t>
-      </w:r>
-      <w:r>
-        <w:rPr>
-          <w:i/>
-          <w:iCs/>
-        </w:rPr>
-        <w:t xml:space="preserve"> to the </w:t>
-      </w:r>
-      <w:r>
-        <w:rPr>
-          <w:i/>
-          <w:iCs/>
-          <w:u w:val="single"/>
-        </w:rPr>
-        <w:t>waiter</w:t>
-      </w:r>
-      <w:r>
-        <w:t>.</w:t>
-      </w:r>
-    </w:p>
-    <w:p>
-      <w:pPr>
-        <w:pStyle w:val="Heading4"/>
-      </w:pPr>
-      <w:proofErr w:type="spellStart"/>
-      <w:r>
-        <w:rPr>
-          <w:b/>
-          <w:bCs/>
-        </w:rPr>
-        <w:t>client</w:t>
-      </w:r>
-      <w:r>
-        <w:rPr>
-          <w:b/>
-          <w:bCs/>
-        </w:rPr>
-        <w:t>I</w:t>
-      </w:r>
-      <w:r>
-        <w:rPr>
-          <w:b/>
-          <w:bCs/>
-        </w:rPr>
-        <w:t>dentifier</w:t>
+        </w:rPr>
+        <w:t>smartbell</w:t>
       </w:r>
       <w:proofErr w:type="spellEnd"/>
       <w:r>
-        <w:rPr>
-          <w:b/>
-          <w:bCs/>
-        </w:rPr>
-        <w:t>:</w:t>
-      </w:r>
-      <w:r>
-        <w:t xml:space="preserve"> value to univocally represent a client’s request of entering the tearoom. It is </w:t>
-      </w:r>
-      <w:r>
-        <w:t>assigned</w:t>
-      </w:r>
-      <w:r>
-        <w:t xml:space="preserve"> by the </w:t>
-      </w:r>
-      <w:proofErr w:type="spellStart"/>
-      <w:r>
-        <w:t>smartbell</w:t>
-      </w:r>
-      <w:proofErr w:type="spellEnd"/>
-      <w:r>
-        <w:t xml:space="preserve"> to the client and </w:t>
-      </w:r>
-      <w:r>
-        <w:t xml:space="preserve">it is given to </w:t>
-      </w:r>
-      <w:r>
-        <w:t>the waiter</w:t>
-      </w:r>
-      <w:r>
-        <w:t xml:space="preserve"> with the </w:t>
-      </w:r>
-      <w:proofErr w:type="spellStart"/>
-      <w:r>
-        <w:t>aforemetined</w:t>
-      </w:r>
-      <w:proofErr w:type="spellEnd"/>
-      <w:r>
-        <w:t xml:space="preserve"> request</w:t>
-      </w:r>
-      <w:r>
-        <w:t>.</w:t>
-      </w:r>
-      <w:r>
-        <w:t xml:space="preserve">  </w:t>
-      </w:r>
-    </w:p>
-    <w:p>
-      <w:pPr>
-        <w:pStyle w:val="Heading3"/>
-      </w:pPr>
-      <w:r>
-        <w:t>an</w:t>
-      </w:r>
-      <w:r>
-        <w:t xml:space="preserve"> </w:t>
-      </w:r>
-      <w:proofErr w:type="spellStart"/>
-      <w:r>
-        <w:rPr>
-          <w:b/>
-          <w:bCs/>
-        </w:rPr>
-        <w:t>entranceDoor</w:t>
-      </w:r>
-      <w:proofErr w:type="spellEnd"/>
-      <w:r>
-        <w:t xml:space="preserve">, through which the </w:t>
-      </w:r>
-      <w:r>
-        <w:t>C</w:t>
-      </w:r>
-      <w:r>
-        <w:t>lient will be admitted inside the tearoom;</w:t>
-      </w:r>
-    </w:p>
-    <w:p>
-      <w:pPr>
-        <w:pStyle w:val="Heading3"/>
-      </w:pPr>
-      <w:r>
-        <w:t>an</w:t>
-      </w:r>
-      <w:r>
-        <w:t xml:space="preserve"> </w:t>
-      </w:r>
-      <w:proofErr w:type="spellStart"/>
-      <w:r>
-        <w:rPr>
-          <w:b/>
-          <w:bCs/>
-        </w:rPr>
-        <w:t>exitDoor</w:t>
-      </w:r>
-      <w:proofErr w:type="spellEnd"/>
-      <w:r>
-        <w:t xml:space="preserve">, through which the </w:t>
-      </w:r>
-      <w:r>
-        <w:t>C</w:t>
-      </w:r>
-      <w:r>
-        <w:t>lient can leave the tearoom.</w:t>
-      </w:r>
-    </w:p>
-    <w:p>
-      <w:pPr>
-        <w:pStyle w:val="Heading2"/>
-        <w:numPr>
-          <w:ilvl w:val="0"/>
-          <w:numId w:val="0"/>
-        </w:numPr>
-        <w:ind w:left="360"/>
-      </w:pPr>
-      <w:r>
-        <w:t xml:space="preserve">A </w:t>
-      </w:r>
-      <w:r>
-        <w:rPr>
-          <w:b/>
-          <w:bCs/>
-        </w:rPr>
-        <w:t>tearoom is considered safe</w:t>
-      </w:r>
-      <w:r>
-        <w:t xml:space="preserve"> if there are no people inside with a temperature gr</w:t>
+        <w:t>,</w:t>
+      </w:r>
+      <w:r>
+        <w:t xml:space="preserve"> whos</w:t>
       </w:r>
       <w:r>
         <w:t>e</w:t>
       </w:r>
       <w:r>
-        <w:t>ater or equal than 37.5˚</w:t>
-      </w:r>
-      <w:r>
-        <w:t xml:space="preserve"> and if there are clean tea-tables posed at a proper distance</w:t>
-      </w:r>
-      <w:r>
-        <w:t>.</w:t>
-      </w:r>
-    </w:p>
-    <w:p>
-      <w:pPr>
-        <w:pStyle w:val="Heading1"/>
-      </w:pPr>
-      <w:r>
-        <w:t>Client</w:t>
-      </w:r>
-    </w:p>
-    <w:p>
-      <w:pPr>
-        <w:pStyle w:val="Heading2"/>
-      </w:pPr>
-      <w:proofErr w:type="spellStart"/>
-      <w:r>
-        <w:rPr>
-          <w:b/>
-          <w:bCs/>
-        </w:rPr>
-        <w:t>notifi</w:t>
-      </w:r>
-      <w:r>
-        <w:rPr>
-          <w:b/>
-          <w:bCs/>
-        </w:rPr>
-        <w:t>y</w:t>
-      </w:r>
-      <w:proofErr w:type="spellEnd"/>
-      <w:r>
-        <w:rPr>
-          <w:b/>
-          <w:bCs/>
-        </w:rPr>
-        <w:t xml:space="preserve"> interest in entering</w:t>
-      </w:r>
-      <w:r>
-        <w:rPr>
-          <w:b/>
-          <w:bCs/>
-        </w:rPr>
-        <w:t xml:space="preserve"> the tearoom</w:t>
-      </w:r>
-      <w:r>
-        <w:t xml:space="preserve">: once in the </w:t>
-      </w:r>
-      <w:r>
-        <w:rPr>
-          <w:b/>
-          <w:bCs/>
-        </w:rPr>
-        <w:t>hall</w:t>
-      </w:r>
-      <w:r>
-        <w:t xml:space="preserve">, the Client </w:t>
-      </w:r>
-      <w:r>
-        <w:rPr>
-          <w:b/>
-          <w:bCs/>
-          <w:i/>
-          <w:iCs/>
-        </w:rPr>
-        <w:t>has to</w:t>
-      </w:r>
-      <w:r>
-        <w:rPr>
-          <w:b/>
-          <w:bCs/>
-          <w:i/>
-          <w:iCs/>
-        </w:rPr>
-        <w:t xml:space="preserve"> send a notification</w:t>
-      </w:r>
-      <w:r>
-        <w:t xml:space="preserve"> to the </w:t>
-      </w:r>
-      <w:proofErr w:type="spellStart"/>
-      <w:r>
-        <w:rPr>
-          <w:b/>
-          <w:bCs/>
-        </w:rPr>
-        <w:t>smartbell</w:t>
-      </w:r>
-      <w:proofErr w:type="spellEnd"/>
-      <w:r>
-        <w:t>,</w:t>
-      </w:r>
-      <w:r>
-        <w:t xml:space="preserve"> whose behavior</w:t>
+        <w:t xml:space="preserve"> behavior</w:t>
       </w:r>
       <w:r>
         <w:t xml:space="preserve"> has been described in point [</w:t>
@@ -691,91 +654,49 @@
         <w:t>]</w:t>
       </w:r>
       <w:r>
-        <w:t>.</w:t>
-      </w:r>
-      <w:r>
-        <w:t xml:space="preserve"> </w:t>
+        <w:t xml:space="preserve">. </w:t>
       </w:r>
     </w:p>
     <w:p>
       <w:pPr>
+        <w:pStyle w:val="Heading1"/>
+      </w:pPr>
+      <w:r>
+        <w:lastRenderedPageBreak/>
+        <w:t>Waiter</w:t>
+      </w:r>
+    </w:p>
+    <w:p>
+      <w:pPr>
         <w:pStyle w:val="Heading2"/>
-      </w:pPr>
-      <w:proofErr w:type="spellStart"/>
-      <w:r>
         <w:rPr>
           <w:b/>
           <w:bCs/>
-          <w:i/>
-          <w:iCs/>
-        </w:rPr>
-        <w:lastRenderedPageBreak/>
-        <w:t>maxWaitTime</w:t>
-      </w:r>
-      <w:proofErr w:type="spellEnd"/>
-      <w:r>
-        <w:t xml:space="preserve">: time value that will </w:t>
-      </w:r>
-      <w:r>
-        <w:t xml:space="preserve">be given by the </w:t>
-      </w:r>
+        </w:rPr>
+      </w:pPr>
       <w:r>
         <w:rPr>
           <w:b/>
           <w:bCs/>
         </w:rPr>
-        <w:t>waiter</w:t>
-      </w:r>
-      <w:r>
-        <w:t xml:space="preserve"> </w:t>
-      </w:r>
-      <w:r>
-        <w:t>i</w:t>
-      </w:r>
-      <w:r>
-        <w:t xml:space="preserve">f there are no </w:t>
-      </w:r>
-      <w:r>
-        <w:rPr>
-          <w:u w:val="single"/>
-        </w:rPr>
-        <w:t>free and clean tables</w:t>
-      </w:r>
-      <w:r>
-        <w:t xml:space="preserve"> available and he’s not been sent away because of the temperature, after which either he has entered, or he has to leave.</w:t>
-      </w:r>
+        <w:t xml:space="preserve">notifies the </w:t>
+      </w:r>
+      <w:proofErr w:type="spellStart"/>
+      <w:r>
+        <w:rPr>
+          <w:b/>
+          <w:bCs/>
+        </w:rPr>
+        <w:t>smartbell</w:t>
+      </w:r>
+      <w:proofErr w:type="spellEnd"/>
     </w:p>
     <w:p>
       <w:pPr>
-        <w:pStyle w:val="Heading2"/>
-      </w:pPr>
-      <w:proofErr w:type="spellStart"/>
-      <w:r>
-        <w:rPr>
-          <w:b/>
-          <w:bCs/>
-          <w:i/>
-          <w:iCs/>
-        </w:rPr>
-        <w:t>maxStayTime</w:t>
-      </w:r>
-      <w:proofErr w:type="spellEnd"/>
-      <w:r>
-        <w:t xml:space="preserve">: maximum time that the Client can spend at a </w:t>
-      </w:r>
-      <w:proofErr w:type="spellStart"/>
-      <w:r>
-        <w:t>teaTable</w:t>
-      </w:r>
-      <w:proofErr w:type="spellEnd"/>
-      <w:r>
-        <w:t>. After it expires, the client has to leave</w:t>
-      </w:r>
-      <w:r>
-        <w:t>, no matter if he’s finished the tea or not</w:t>
-      </w:r>
-      <w:r>
-        <w:t>.</w:t>
+        <w:pStyle w:val="Heading1"/>
+      </w:pPr>
+      <w:r>
+        <w:t>Entites as Actors</w:t>
       </w:r>
     </w:p>
     <w:p>
@@ -783,219 +704,58 @@
         <w:pStyle w:val="Heading1"/>
       </w:pPr>
       <w:r>
-        <w:t>Waiter</w:t>
+        <w:t>Exchange of Messages</w:t>
       </w:r>
     </w:p>
-    <w:p>
-      <w:pPr>
-        <w:pStyle w:val="Heading2"/>
-        <w:numPr>
-          <w:ilvl w:val="0"/>
-          <w:numId w:val="0"/>
-        </w:numPr>
-        <w:ind w:left="360"/>
-      </w:pPr>
-      <w:r>
-        <w:t xml:space="preserve">The </w:t>
-      </w:r>
-      <w:r>
-        <w:rPr>
-          <w:b/>
-          <w:bCs/>
-        </w:rPr>
-        <w:t>waiter tasks</w:t>
-      </w:r>
-      <w:r>
-        <w:t xml:space="preserve">, listed </w:t>
-      </w:r>
-      <w:r>
-        <w:t>in the requirements</w:t>
-      </w:r>
-      <w:r>
-        <w:t>,</w:t>
-      </w:r>
-      <w:r>
-        <w:t xml:space="preserve"> </w:t>
-      </w:r>
-      <w:r>
-        <w:t>are a set</w:t>
-      </w:r>
-      <w:r>
-        <w:t xml:space="preserve"> of actions the waiter should be able to perform</w:t>
-      </w:r>
-      <w:r>
-        <w:t xml:space="preserve"> one at the time</w:t>
-      </w:r>
-      <w:r>
-        <w:t xml:space="preserve">, </w:t>
-      </w:r>
-      <w:r>
-        <w:rPr>
-          <w:i/>
-          <w:iCs/>
-        </w:rPr>
-        <w:t xml:space="preserve">optimizing as much as possible the execution so that </w:t>
-      </w:r>
-      <w:r>
-        <w:rPr>
-          <w:i/>
-          <w:iCs/>
-          <w:u w:val="single"/>
-        </w:rPr>
-        <w:t xml:space="preserve">the waiting time of </w:t>
-      </w:r>
-      <w:r>
-        <w:rPr>
-          <w:i/>
-          <w:iCs/>
-          <w:u w:val="single"/>
-        </w:rPr>
-        <w:t xml:space="preserve">the requests coming from </w:t>
-      </w:r>
-      <w:r>
-        <w:rPr>
-          <w:i/>
-          <w:iCs/>
-          <w:u w:val="single"/>
-        </w:rPr>
-        <w:t>each client is minimized</w:t>
-      </w:r>
-      <w:r>
-        <w:t>.</w:t>
-      </w:r>
-    </w:p>
-    <w:p>
-      <w:pPr>
-        <w:pStyle w:val="Heading2"/>
-      </w:pPr>
-      <w:r>
-        <w:rPr>
-          <w:b/>
-          <w:bCs/>
-        </w:rPr>
-        <w:t>Convoy the Client</w:t>
-      </w:r>
-      <w:r>
-        <w:t xml:space="preserve">: once </w:t>
-      </w:r>
-      <w:r>
-        <w:t>a</w:t>
-      </w:r>
-      <w:r>
-        <w:t xml:space="preserve"> Client </w:t>
-      </w:r>
-      <w:r>
-        <w:t>is free to enter the tearoom or ready to leave it, the waiter has to accompany them to and from the table</w:t>
-      </w:r>
-      <w:r>
-        <w:t xml:space="preserve">, from and to the </w:t>
-      </w:r>
-      <w:proofErr w:type="spellStart"/>
-      <w:r>
-        <w:t>entranceDoor</w:t>
-      </w:r>
-      <w:proofErr w:type="spellEnd"/>
-      <w:r>
-        <w:t xml:space="preserve"> and </w:t>
-      </w:r>
-      <w:proofErr w:type="spellStart"/>
-      <w:r>
-        <w:t>exitDoor</w:t>
-      </w:r>
-      <w:proofErr w:type="spellEnd"/>
-      <w:r>
-        <w:t>, respectively</w:t>
-      </w:r>
-      <w:r>
-        <w:t>.</w:t>
-      </w:r>
-    </w:p>
-    <w:p>
-      <w:pPr>
-        <w:pStyle w:val="Heading2"/>
-      </w:pPr>
-      <w:r>
-        <w:rPr>
-          <w:b/>
-          <w:bCs/>
-        </w:rPr>
-        <w:t>Clean the table</w:t>
-      </w:r>
-      <w:r>
-        <w:t>:</w:t>
-      </w:r>
-      <w:r>
-        <w:t xml:space="preserve"> </w:t>
-      </w:r>
-    </w:p>
-    <w:p>
-      <w:pPr>
-        <w:pStyle w:val="Heading1"/>
-      </w:pPr>
-      <w:r>
-        <w:t>Barman</w:t>
-      </w:r>
-    </w:p>
-    <w:p>
-      <w:pPr>
-        <w:pStyle w:val="Heading2"/>
-      </w:pPr>
-      <w:r>
-        <w:rPr>
-          <w:b/>
-          <w:bCs/>
-        </w:rPr>
-        <w:t>receive order from waiter</w:t>
-      </w:r>
-      <w:r>
-        <w:t>:</w:t>
-      </w:r>
-      <w:r>
-        <w:t xml:space="preserve"> the orders are transmitted through a </w:t>
-      </w:r>
-      <w:proofErr w:type="spellStart"/>
-      <w:r>
-        <w:t>wifi</w:t>
-      </w:r>
-      <w:proofErr w:type="spellEnd"/>
-      <w:r>
-        <w:t xml:space="preserve"> device by the waiter to the barman.</w:t>
-      </w:r>
-    </w:p>
-    <w:p>
-      <w:pPr>
-        <w:pStyle w:val="Heading2"/>
-      </w:pPr>
-      <w:r>
-        <w:rPr>
-          <w:b/>
-          <w:bCs/>
-        </w:rPr>
-        <w:t>notify waiter of drink ready</w:t>
-      </w:r>
-      <w:r>
-        <w:t>:</w:t>
-      </w:r>
-      <w:r>
-        <w:t xml:space="preserve"> the barman has to send a notification to the waiter once the drink order by a Client is ready.</w:t>
-      </w:r>
-    </w:p>
-    <w:p>
-      <w:pPr>
-        <w:pStyle w:val="Heading1"/>
-      </w:pPr>
-      <w:r>
-        <w:t>Entites as Actors</w:t>
-      </w:r>
-    </w:p>
-    <w:p>
-      <w:pPr>
-        <w:pStyle w:val="Heading1"/>
-      </w:pPr>
-      <w:r>
-        <w:t>Exchange of Messages</w:t>
-      </w:r>
-    </w:p>
+    <w:sdt>
+      <w:sdtPr>
+        <w:id w:val="2019964513"/>
+        <w:placeholder>
+          <w:docPart w:val="916F8CCED9BE294D9D805A674CB44476"/>
+        </w:placeholder>
+        <w:temporary/>
+        <w:showingPlcHdr/>
+        <w15:appearance w15:val="hidden"/>
+      </w:sdtPr>
+      <w:sdtEndPr/>
+      <w:sdtContent>
+        <w:p>
+          <w:pPr>
+            <w:pStyle w:val="Heading1"/>
+          </w:pPr>
+          <w:r>
+            <w:t>Heading 1</w:t>
+          </w:r>
+        </w:p>
+      </w:sdtContent>
+    </w:sdt>
+    <w:sdt>
+      <w:sdtPr>
+        <w:id w:val="470033890"/>
+        <w:placeholder>
+          <w:docPart w:val="5493A1ACDE895B4C8B41B91F7B35C233"/>
+        </w:placeholder>
+        <w:temporary/>
+        <w:showingPlcHdr/>
+        <w15:appearance w15:val="hidden"/>
+      </w:sdtPr>
+      <w:sdtEndPr/>
+      <w:sdtContent>
+        <w:p>
+          <w:r>
+            <w:t xml:space="preserve">Want to insert a picture from your files or add a shape, text box, or table? You got it! On the Insert tab of the ribbon, just tap the option you need. </w:t>
+          </w:r>
+        </w:p>
+        <w:p>
+          <w:r>
+            <w:t>Find even more easy-to-use tool</w:t>
+          </w:r>
+          <w:r>
+            <w:t>s on the Insert tab, such as to add a hyperlink or insert a comment.</w:t>
+          </w:r>
+        </w:p>
+      </w:sdtContent>
+    </w:sdt>
     <w:sectPr>
       <w:footerReference w:type="default" r:id="rId7"/>
       <w:pgSz w:w="12240" w:h="15840"/>
@@ -1348,7 +1108,6 @@
     <w:lsdException w:name="HTML Sample" w:semiHidden="1" w:unhideWhenUsed="1"/>
     <w:lsdException w:name="HTML Typewriter" w:semiHidden="1" w:unhideWhenUsed="1"/>
     <w:lsdException w:name="HTML Variable" w:semiHidden="1" w:unhideWhenUsed="1"/>
-    <w:lsdException w:name="Normal Table" w:semiHidden="1" w:unhideWhenUsed="1"/>
     <w:lsdException w:name="annotation subject" w:semiHidden="1" w:unhideWhenUsed="1"/>
     <w:lsdException w:name="No List" w:semiHidden="1" w:unhideWhenUsed="1"/>
     <w:lsdException w:name="Outline List 1" w:semiHidden="1" w:unhideWhenUsed="1"/>
@@ -1391,11 +1150,8 @@
     <w:lsdException w:name="Table Contemporary" w:semiHidden="1" w:unhideWhenUsed="1"/>
     <w:lsdException w:name="Table Elegant" w:semiHidden="1" w:unhideWhenUsed="1"/>
     <w:lsdException w:name="Table Professional" w:semiHidden="1" w:unhideWhenUsed="1"/>
-    <w:lsdException w:name="Table Subtle 1" w:semiHidden="1" w:unhideWhenUsed="1"/>
     <w:lsdException w:name="Table Subtle 2" w:semiHidden="1" w:unhideWhenUsed="1"/>
     <w:lsdException w:name="Table Web 1" w:semiHidden="1" w:unhideWhenUsed="1"/>
-    <w:lsdException w:name="Table Web 2" w:semiHidden="1" w:unhideWhenUsed="1"/>
-    <w:lsdException w:name="Table Web 3" w:semiHidden="1" w:unhideWhenUsed="1"/>
     <w:lsdException w:name="Balloon Text" w:semiHidden="1" w:unhideWhenUsed="1"/>
     <w:lsdException w:name="Table Grid" w:uiPriority="39"/>
     <w:lsdException w:name="Table Theme" w:semiHidden="1" w:unhideWhenUsed="1"/>
@@ -1825,7 +1581,6 @@
   <w:style w:type="character" w:default="1" w:styleId="DefaultParagraphFont">
     <w:name w:val="Default Paragraph Font"/>
     <w:uiPriority w:val="1"/>
-    <w:semiHidden/>
     <w:unhideWhenUsed/>
   </w:style>
   <w:style w:type="table" w:default="1" w:styleId="TableNormal">
@@ -2285,6 +2040,1085 @@
     </w:rPr>
   </w:style>
 </w:styles>
+</file>
+
+<file path=word/glossary/document.xml><?xml version="1.0" encoding="utf-8"?>
+<w:glossaryDocument xmlns:wpc="http://schemas.microsoft.com/office/word/2010/wordprocessingCanvas" xmlns:cx="http://schemas.microsoft.com/office/drawing/2014/chartex" xmlns:cx1="http://schemas.microsoft.com/office/drawing/2015/9/8/chartex" xmlns:cx2="http://schemas.microsoft.com/office/drawing/2015/10/21/chartex" xmlns:cx3="http://schemas.microsoft.com/office/drawing/2016/5/9/chartex" xmlns:cx4="http://schemas.microsoft.com/office/drawing/2016/5/10/chartex" xmlns:cx5="http://schemas.microsoft.com/office/drawing/2016/5/11/chartex" xmlns:cx6="http://schemas.microsoft.com/office/drawing/2016/5/12/chartex" xmlns:cx7="http://schemas.microsoft.com/office/drawing/2016/5/13/chartex" xmlns:cx8="http://schemas.microsoft.com/office/drawing/2016/5/14/chartex" xmlns:mc="http://schemas.openxmlformats.org/markup-compatibility/2006" xmlns:aink="http://schemas.microsoft.com/office/drawing/2016/ink" xmlns:am3d="http://schemas.microsoft.com/office/drawing/2017/model3d" xmlns:o="urn:schemas-microsoft-com:office:office" xmlns:r="http://schemas.openxmlformats.org/officeDocument/2006/relationships" xmlns:m="http://schemas.openxmlformats.org/officeDocument/2006/math" xmlns:v="urn:schemas-microsoft-com:vml" xmlns:wp14="http://schemas.microsoft.com/office/word/2010/wordprocessingDrawing" xmlns:wp="http://schemas.openxmlformats.org/drawingml/2006/wordprocessingDrawing" xmlns:w10="urn:schemas-microsoft-com:office:word" xmlns:w="http://schemas.openxmlformats.org/wordprocessingml/2006/main" xmlns:w14="http://schemas.microsoft.com/office/word/2010/wordml" xmlns:w15="http://schemas.microsoft.com/office/word/2012/wordml" xmlns:w16cex="http://schemas.microsoft.com/office/word/2018/wordml/cex" xmlns:w16cid="http://schemas.microsoft.com/office/word/2016/wordml/cid" xmlns:w16="http://schemas.microsoft.com/office/word/2018/wordml" xmlns:w16se="http://schemas.microsoft.com/office/word/2015/wordml/symex" xmlns:wpg="http://schemas.microsoft.com/office/word/2010/wordprocessingGroup" xmlns:wpi="http://schemas.microsoft.com/office/word/2010/wordprocessingInk" xmlns:wne="http://schemas.microsoft.com/office/word/2006/wordml" xmlns:wps="http://schemas.microsoft.com/office/word/2010/wordprocessingShape" mc:Ignorable="w14 w15 w16se w16cid w16 w16cex wp14">
+  <w:docParts>
+    <w:docPart>
+      <w:docPartPr>
+        <w:name w:val="916F8CCED9BE294D9D805A674CB44476"/>
+        <w:category>
+          <w:name w:val="General"/>
+          <w:gallery w:val="placeholder"/>
+        </w:category>
+        <w:types>
+          <w:type w:val="bbPlcHdr"/>
+        </w:types>
+        <w:behaviors>
+          <w:behavior w:val="content"/>
+        </w:behaviors>
+        <w:guid w:val="{139EF217-F09B-5141-9FBD-9A38DEA25F2D}"/>
+      </w:docPartPr>
+      <w:docPartBody>
+        <w:p>
+          <w:pPr>
+            <w:pStyle w:val="916F8CCED9BE294D9D805A674CB44476"/>
+          </w:pPr>
+          <w:r>
+            <w:t>Heading 1</w:t>
+          </w:r>
+        </w:p>
+      </w:docPartBody>
+    </w:docPart>
+    <w:docPart>
+      <w:docPartPr>
+        <w:name w:val="5493A1ACDE895B4C8B41B91F7B35C233"/>
+        <w:category>
+          <w:name w:val="General"/>
+          <w:gallery w:val="placeholder"/>
+        </w:category>
+        <w:types>
+          <w:type w:val="bbPlcHdr"/>
+        </w:types>
+        <w:behaviors>
+          <w:behavior w:val="content"/>
+        </w:behaviors>
+        <w:guid w:val="{252D8ED3-24B5-B847-83E6-7BE2EA22B11F}"/>
+      </w:docPartPr>
+      <w:docPartBody>
+        <w:p>
+          <w:r>
+            <w:t xml:space="preserve">Want to insert a picture from your files or add a shape, text box, or table? You got it! On the Insert tab of the ribbon, just tap the option you need. </w:t>
+          </w:r>
+        </w:p>
+        <w:p>
+          <w:pPr>
+            <w:pStyle w:val="5493A1ACDE895B4C8B41B91F7B35C233"/>
+          </w:pPr>
+          <w:r>
+            <w:t xml:space="preserve">Find even more easy-to-use tools on the Insert </w:t>
+          </w:r>
+          <w:r>
+            <w:t>tab, such as to add a hyperlink or insert a comment.</w:t>
+          </w:r>
+        </w:p>
+      </w:docPartBody>
+    </w:docPart>
+  </w:docParts>
+</w:glossaryDocument>
+</file>
+
+<file path=word/glossary/fontTable.xml><?xml version="1.0" encoding="utf-8"?>
+<w:fonts xmlns:mc="http://schemas.openxmlformats.org/markup-compatibility/2006" xmlns:r="http://schemas.openxmlformats.org/officeDocument/2006/relationships" xmlns:w="http://schemas.openxmlformats.org/wordprocessingml/2006/main" xmlns:w14="http://schemas.microsoft.com/office/word/2010/wordml" xmlns:w15="http://schemas.microsoft.com/office/word/2012/wordml" xmlns:w16cex="http://schemas.microsoft.com/office/word/2018/wordml/cex" xmlns:w16cid="http://schemas.microsoft.com/office/word/2016/wordml/cid" xmlns:w16="http://schemas.microsoft.com/office/word/2018/wordml" xmlns:w16se="http://schemas.microsoft.com/office/word/2015/wordml/symex" mc:Ignorable="w14 w15 w16se w16cid w16 w16cex">
+  <w:font w:name="Times New Roman">
+    <w:panose1 w:val="02020603050405020304"/>
+    <w:charset w:val="00"/>
+    <w:family w:val="roman"/>
+    <w:pitch w:val="variable"/>
+    <w:sig w:usb0="E0002EFF" w:usb1="C000785B" w:usb2="00000009" w:usb3="00000000" w:csb0="000001FF" w:csb1="00000000"/>
+  </w:font>
+  <w:font w:name="Cambria">
+    <w:panose1 w:val="02040503050406030204"/>
+    <w:charset w:val="00"/>
+    <w:family w:val="roman"/>
+    <w:pitch w:val="variable"/>
+    <w:sig w:usb0="A00002EF" w:usb1="4000004B" w:usb2="00000000" w:usb3="00000000" w:csb0="0000009F" w:csb1="00000000"/>
+  </w:font>
+  <w:font w:name="Calibri">
+    <w:panose1 w:val="020F0502020204030204"/>
+    <w:charset w:val="00"/>
+    <w:family w:val="swiss"/>
+    <w:pitch w:val="variable"/>
+    <w:sig w:usb0="E0002AFF" w:usb1="C000247B" w:usb2="00000009" w:usb3="00000000" w:csb0="000001FF" w:csb1="00000000"/>
+  </w:font>
+  <w:font w:name="Calibri Light">
+    <w:panose1 w:val="020F0302020204030204"/>
+    <w:charset w:val="00"/>
+    <w:family w:val="swiss"/>
+    <w:pitch w:val="variable"/>
+    <w:sig w:usb0="E0002AFF" w:usb1="C000247B" w:usb2="00000009" w:usb3="00000000" w:csb0="000001FF" w:csb1="00000000"/>
+  </w:font>
+</w:fonts>
+</file>
+
+<file path=word/glossary/numbering.xml><?xml version="1.0" encoding="utf-8"?>
+<w:numbering xmlns:wpc="http://schemas.microsoft.com/office/word/2010/wordprocessingCanvas" xmlns:cx="http://schemas.microsoft.com/office/drawing/2014/chartex" xmlns:cx1="http://schemas.microsoft.com/office/drawing/2015/9/8/chartex" xmlns:cx2="http://schemas.microsoft.com/office/drawing/2015/10/21/chartex" xmlns:cx3="http://schemas.microsoft.com/office/drawing/2016/5/9/chartex" xmlns:cx4="http://schemas.microsoft.com/office/drawing/2016/5/10/chartex" xmlns:cx5="http://schemas.microsoft.com/office/drawing/2016/5/11/chartex" xmlns:cx6="http://schemas.microsoft.com/office/drawing/2016/5/12/chartex" xmlns:cx7="http://schemas.microsoft.com/office/drawing/2016/5/13/chartex" xmlns:cx8="http://schemas.microsoft.com/office/drawing/2016/5/14/chartex" xmlns:mc="http://schemas.openxmlformats.org/markup-compatibility/2006" xmlns:aink="http://schemas.microsoft.com/office/drawing/2016/ink" xmlns:am3d="http://schemas.microsoft.com/office/drawing/2017/model3d" xmlns:o="urn:schemas-microsoft-com:office:office" xmlns:r="http://schemas.openxmlformats.org/officeDocument/2006/relationships" xmlns:m="http://schemas.openxmlformats.org/officeDocument/2006/math" xmlns:v="urn:schemas-microsoft-com:vml" xmlns:wp14="http://schemas.microsoft.com/office/word/2010/wordprocessingDrawing" xmlns:wp="http://schemas.openxmlformats.org/drawingml/2006/wordprocessingDrawing" xmlns:w10="urn:schemas-microsoft-com:office:word" xmlns:w="http://schemas.openxmlformats.org/wordprocessingml/2006/main" xmlns:w14="http://schemas.microsoft.com/office/word/2010/wordml" xmlns:w15="http://schemas.microsoft.com/office/word/2012/wordml" xmlns:w16cex="http://schemas.microsoft.com/office/word/2018/wordml/cex" xmlns:w16cid="http://schemas.microsoft.com/office/word/2016/wordml/cid" xmlns:w16="http://schemas.microsoft.com/office/word/2018/wordml" xmlns:w16se="http://schemas.microsoft.com/office/word/2015/wordml/symex" xmlns:wpg="http://schemas.microsoft.com/office/word/2010/wordprocessingGroup" xmlns:wpi="http://schemas.microsoft.com/office/word/2010/wordprocessingInk" xmlns:wne="http://schemas.microsoft.com/office/word/2006/wordml" xmlns:wps="http://schemas.microsoft.com/office/word/2010/wordprocessingShape" mc:Ignorable="w14 w15 w16se w16cid w16 w16cex wp14">
+  <w:abstractNum w:abstractNumId="0" w15:restartNumberingAfterBreak="0">
+    <w:nsid w:val="48FB0E3A"/>
+    <w:multiLevelType w:val="multilevel"/>
+    <w:tmpl w:val="D6E81BDE"/>
+    <w:lvl w:ilvl="0">
+      <w:start w:val="1"/>
+      <w:numFmt w:val="decimal"/>
+      <w:pStyle w:val="Heading1"/>
+      <w:lvlText w:val="%1."/>
+      <w:lvlJc w:val="left"/>
+      <w:pPr>
+        <w:ind w:left="360" w:hanging="360"/>
+      </w:pPr>
+      <w:rPr>
+        <w:rFonts w:hint="default"/>
+      </w:rPr>
+    </w:lvl>
+    <w:lvl w:ilvl="1">
+      <w:start w:val="1"/>
+      <w:numFmt w:val="upperLetter"/>
+      <w:pStyle w:val="Heading2"/>
+      <w:lvlText w:val="%2."/>
+      <w:lvlJc w:val="left"/>
+      <w:pPr>
+        <w:ind w:left="720" w:hanging="360"/>
+      </w:pPr>
+      <w:rPr>
+        <w:rFonts w:hint="default"/>
+      </w:rPr>
+    </w:lvl>
+    <w:lvl w:ilvl="2">
+      <w:start w:val="1"/>
+      <w:numFmt w:val="lowerRoman"/>
+      <w:pStyle w:val="Heading3"/>
+      <w:lvlText w:val="%3."/>
+      <w:lvlJc w:val="right"/>
+      <w:pPr>
+        <w:ind w:left="1080" w:hanging="360"/>
+      </w:pPr>
+      <w:rPr>
+        <w:rFonts w:hint="default"/>
+      </w:rPr>
+    </w:lvl>
+    <w:lvl w:ilvl="3">
+      <w:start w:val="1"/>
+      <w:numFmt w:val="decimal"/>
+      <w:pStyle w:val="Heading4"/>
+      <w:lvlText w:val="%4."/>
+      <w:lvlJc w:val="left"/>
+      <w:pPr>
+        <w:ind w:left="1440" w:hanging="360"/>
+      </w:pPr>
+      <w:rPr>
+        <w:rFonts w:hint="default"/>
+      </w:rPr>
+    </w:lvl>
+    <w:lvl w:ilvl="4">
+      <w:start w:val="1"/>
+      <w:numFmt w:val="lowerLetter"/>
+      <w:pStyle w:val="Heading5"/>
+      <w:lvlText w:val="%5."/>
+      <w:lvlJc w:val="left"/>
+      <w:pPr>
+        <w:ind w:left="1800" w:hanging="360"/>
+      </w:pPr>
+      <w:rPr>
+        <w:rFonts w:hint="default"/>
+      </w:rPr>
+    </w:lvl>
+    <w:lvl w:ilvl="5">
+      <w:start w:val="1"/>
+      <w:numFmt w:val="lowerRoman"/>
+      <w:pStyle w:val="Heading6"/>
+      <w:lvlText w:val="%6."/>
+      <w:lvlJc w:val="right"/>
+      <w:pPr>
+        <w:ind w:left="2160" w:hanging="360"/>
+      </w:pPr>
+      <w:rPr>
+        <w:rFonts w:hint="default"/>
+      </w:rPr>
+    </w:lvl>
+    <w:lvl w:ilvl="6">
+      <w:start w:val="1"/>
+      <w:numFmt w:val="decimal"/>
+      <w:pStyle w:val="Heading7"/>
+      <w:lvlText w:val="%7."/>
+      <w:lvlJc w:val="left"/>
+      <w:pPr>
+        <w:ind w:left="2520" w:hanging="360"/>
+      </w:pPr>
+      <w:rPr>
+        <w:rFonts w:hint="default"/>
+      </w:rPr>
+    </w:lvl>
+    <w:lvl w:ilvl="7">
+      <w:start w:val="1"/>
+      <w:numFmt w:val="lowerLetter"/>
+      <w:pStyle w:val="Heading8"/>
+      <w:lvlText w:val="%8."/>
+      <w:lvlJc w:val="left"/>
+      <w:pPr>
+        <w:ind w:left="2880" w:hanging="360"/>
+      </w:pPr>
+      <w:rPr>
+        <w:rFonts w:hint="default"/>
+      </w:rPr>
+    </w:lvl>
+    <w:lvl w:ilvl="8">
+      <w:start w:val="1"/>
+      <w:numFmt w:val="lowerRoman"/>
+      <w:pStyle w:val="Heading9"/>
+      <w:lvlText w:val="%9."/>
+      <w:lvlJc w:val="right"/>
+      <w:pPr>
+        <w:ind w:left="3240" w:hanging="360"/>
+      </w:pPr>
+      <w:rPr>
+        <w:rFonts w:hint="default"/>
+      </w:rPr>
+    </w:lvl>
+  </w:abstractNum>
+  <w:num w:numId="1">
+    <w:abstractNumId w:val="0"/>
+  </w:num>
+</w:numbering>
+</file>
+
+<file path=word/glossary/settings.xml><?xml version="1.0" encoding="utf-8"?>
+<w:settings xmlns:mc="http://schemas.openxmlformats.org/markup-compatibility/2006" xmlns:o="urn:schemas-microsoft-com:office:office" xmlns:r="http://schemas.openxmlformats.org/officeDocument/2006/relationships" xmlns:m="http://schemas.openxmlformats.org/officeDocument/2006/math" xmlns:v="urn:schemas-microsoft-com:vml" xmlns:w10="urn:schemas-microsoft-com:office:word" xmlns:w="http://schemas.openxmlformats.org/wordprocessingml/2006/main" xmlns:w14="http://schemas.microsoft.com/office/word/2010/wordml" xmlns:w15="http://schemas.microsoft.com/office/word/2012/wordml" xmlns:w16cex="http://schemas.microsoft.com/office/word/2018/wordml/cex" xmlns:w16cid="http://schemas.microsoft.com/office/word/2016/wordml/cid" xmlns:w16="http://schemas.microsoft.com/office/word/2018/wordml" xmlns:w16se="http://schemas.microsoft.com/office/word/2015/wordml/symex" xmlns:sl="http://schemas.openxmlformats.org/schemaLibrary/2006/main" mc:Ignorable="w14 w15 w16se w16cid w16 w16cex">
+  <w:view w:val="normal"/>
+  <w:defaultTabStop w:val="720"/>
+  <w:characterSpacingControl w:val="doNotCompress"/>
+  <w:compat>
+    <w:useFELayout/>
+    <w:compatSetting w:name="compatibilityMode" w:uri="http://schemas.microsoft.com/office/word" w:val="15"/>
+    <w:compatSetting w:name="overrideTableStyleFontSizeAndJustification" w:uri="http://schemas.microsoft.com/office/word" w:val="1"/>
+    <w:compatSetting w:name="enableOpenTypeFeatures" w:uri="http://schemas.microsoft.com/office/word" w:val="1"/>
+    <w:compatSetting w:name="doNotFlipMirrorIndents" w:uri="http://schemas.microsoft.com/office/word" w:val="1"/>
+    <w:compatSetting w:name="differentiateMultirowTableHeaders" w:uri="http://schemas.microsoft.com/office/word" w:val="1"/>
+    <w:compatSetting w:name="useWord2013TrackBottomHyphenation" w:uri="http://schemas.microsoft.com/office/word" w:val="0"/>
+  </w:compat>
+  <w:rsids>
+    <w:rsidRoot w:val="00830143"/>
+    <w:rsid w:val="00830143"/>
+  </w:rsids>
+  <m:mathPr>
+    <m:mathFont m:val="Cambria Math"/>
+    <m:brkBin m:val="before"/>
+    <m:brkBinSub m:val="--"/>
+    <m:smallFrac m:val="0"/>
+    <m:dispDef/>
+    <m:lMargin m:val="0"/>
+    <m:rMargin m:val="0"/>
+    <m:defJc m:val="centerGroup"/>
+    <m:wrapIndent m:val="1440"/>
+    <m:intLim m:val="subSup"/>
+    <m:naryLim m:val="undOvr"/>
+  </m:mathPr>
+  <w:themeFontLang w:val="en-US"/>
+  <w:clrSchemeMapping w:bg1="light1" w:t1="dark1" w:bg2="light2" w:t2="dark2" w:accent1="accent1" w:accent2="accent2" w:accent3="accent3" w:accent4="accent4" w:accent5="accent5" w:accent6="accent6" w:hyperlink="hyperlink" w:followedHyperlink="followedHyperlink"/>
+  <w:decimalSymbol w:val="."/>
+  <w:listSeparator w:val=","/>
+  <w15:chartTrackingRefBased/>
+</w:settings>
+</file>
+
+<file path=word/glossary/styles.xml><?xml version="1.0" encoding="utf-8"?>
+<w:styles xmlns:mc="http://schemas.openxmlformats.org/markup-compatibility/2006" xmlns:r="http://schemas.openxmlformats.org/officeDocument/2006/relationships" xmlns:w="http://schemas.openxmlformats.org/wordprocessingml/2006/main" xmlns:w14="http://schemas.microsoft.com/office/word/2010/wordml" xmlns:w15="http://schemas.microsoft.com/office/word/2012/wordml" xmlns:w16cex="http://schemas.microsoft.com/office/word/2018/wordml/cex" xmlns:w16cid="http://schemas.microsoft.com/office/word/2016/wordml/cid" xmlns:w16="http://schemas.microsoft.com/office/word/2018/wordml" xmlns:w16se="http://schemas.microsoft.com/office/word/2015/wordml/symex" mc:Ignorable="w14 w15 w16se w16cid w16 w16cex">
+  <w:docDefaults>
+    <w:rPrDefault>
+      <w:rPr>
+        <w:rFonts w:asciiTheme="minorHAnsi" w:eastAsiaTheme="minorEastAsia" w:hAnsiTheme="minorHAnsi" w:cstheme="minorBidi"/>
+        <w:sz w:val="24"/>
+        <w:szCs w:val="24"/>
+        <w:lang w:val="en-US" w:eastAsia="en-US" w:bidi="ar-SA"/>
+      </w:rPr>
+    </w:rPrDefault>
+    <w:pPrDefault/>
+  </w:docDefaults>
+  <w:latentStyles w:defLockedState="0" w:defUIPriority="99" w:defSemiHidden="0" w:defUnhideWhenUsed="0" w:defQFormat="0" w:count="376">
+    <w:lsdException w:name="Normal" w:uiPriority="0" w:qFormat="1"/>
+    <w:lsdException w:name="heading 1" w:uiPriority="9" w:qFormat="1"/>
+    <w:lsdException w:name="heading 2" w:semiHidden="1" w:uiPriority="9" w:unhideWhenUsed="1" w:qFormat="1"/>
+    <w:lsdException w:name="heading 3" w:semiHidden="1" w:uiPriority="9" w:unhideWhenUsed="1" w:qFormat="1"/>
+    <w:lsdException w:name="heading 4" w:semiHidden="1" w:uiPriority="9" w:unhideWhenUsed="1" w:qFormat="1"/>
+    <w:lsdException w:name="heading 5" w:semiHidden="1" w:uiPriority="9" w:unhideWhenUsed="1" w:qFormat="1"/>
+    <w:lsdException w:name="heading 6" w:semiHidden="1" w:uiPriority="9" w:unhideWhenUsed="1" w:qFormat="1"/>
+    <w:lsdException w:name="heading 7" w:semiHidden="1" w:uiPriority="9" w:unhideWhenUsed="1" w:qFormat="1"/>
+    <w:lsdException w:name="heading 8" w:semiHidden="1" w:uiPriority="9" w:unhideWhenUsed="1" w:qFormat="1"/>
+    <w:lsdException w:name="heading 9" w:semiHidden="1" w:uiPriority="9" w:unhideWhenUsed="1" w:qFormat="1"/>
+    <w:lsdException w:name="index 1" w:semiHidden="1" w:unhideWhenUsed="1"/>
+    <w:lsdException w:name="index 2" w:semiHidden="1" w:unhideWhenUsed="1"/>
+    <w:lsdException w:name="index 3" w:semiHidden="1" w:unhideWhenUsed="1"/>
+    <w:lsdException w:name="index 4" w:semiHidden="1" w:unhideWhenUsed="1"/>
+    <w:lsdException w:name="index 5" w:semiHidden="1" w:unhideWhenUsed="1"/>
+    <w:lsdException w:name="index 6" w:semiHidden="1" w:unhideWhenUsed="1"/>
+    <w:lsdException w:name="index 7" w:semiHidden="1" w:unhideWhenUsed="1"/>
+    <w:lsdException w:name="index 8" w:semiHidden="1" w:unhideWhenUsed="1"/>
+    <w:lsdException w:name="index 9" w:semiHidden="1" w:unhideWhenUsed="1"/>
+    <w:lsdException w:name="toc 1" w:semiHidden="1" w:uiPriority="39" w:unhideWhenUsed="1"/>
+    <w:lsdException w:name="toc 2" w:semiHidden="1" w:uiPriority="39" w:unhideWhenUsed="1"/>
+    <w:lsdException w:name="toc 3" w:semiHidden="1" w:uiPriority="39" w:unhideWhenUsed="1"/>
+    <w:lsdException w:name="toc 4" w:semiHidden="1" w:uiPriority="39" w:unhideWhenUsed="1"/>
+    <w:lsdException w:name="toc 5" w:semiHidden="1" w:uiPriority="39" w:unhideWhenUsed="1"/>
+    <w:lsdException w:name="toc 6" w:semiHidden="1" w:uiPriority="39" w:unhideWhenUsed="1"/>
+    <w:lsdException w:name="toc 7" w:semiHidden="1" w:uiPriority="39" w:unhideWhenUsed="1"/>
+    <w:lsdException w:name="toc 8" w:semiHidden="1" w:uiPriority="39" w:unhideWhenUsed="1"/>
+    <w:lsdException w:name="toc 9" w:semiHidden="1" w:uiPriority="39" w:unhideWhenUsed="1"/>
+    <w:lsdException w:name="Normal Indent" w:semiHidden="1" w:unhideWhenUsed="1"/>
+    <w:lsdException w:name="footnote text" w:semiHidden="1" w:unhideWhenUsed="1"/>
+    <w:lsdException w:name="annotation text" w:semiHidden="1" w:unhideWhenUsed="1"/>
+    <w:lsdException w:name="header" w:semiHidden="1" w:unhideWhenUsed="1"/>
+    <w:lsdException w:name="footer" w:semiHidden="1" w:unhideWhenUsed="1"/>
+    <w:lsdException w:name="index heading" w:semiHidden="1" w:unhideWhenUsed="1"/>
+    <w:lsdException w:name="caption" w:semiHidden="1" w:uiPriority="35" w:unhideWhenUsed="1" w:qFormat="1"/>
+    <w:lsdException w:name="table of figures" w:semiHidden="1" w:unhideWhenUsed="1"/>
+    <w:lsdException w:name="envelope address" w:semiHidden="1" w:unhideWhenUsed="1"/>
+    <w:lsdException w:name="envelope return" w:semiHidden="1" w:unhideWhenUsed="1"/>
+    <w:lsdException w:name="footnote reference" w:semiHidden="1" w:unhideWhenUsed="1"/>
+    <w:lsdException w:name="annotation reference" w:semiHidden="1" w:unhideWhenUsed="1"/>
+    <w:lsdException w:name="line number" w:semiHidden="1" w:unhideWhenUsed="1"/>
+    <w:lsdException w:name="page number" w:semiHidden="1" w:unhideWhenUsed="1"/>
+    <w:lsdException w:name="endnote reference" w:semiHidden="1" w:unhideWhenUsed="1"/>
+    <w:lsdException w:name="endnote text" w:semiHidden="1" w:unhideWhenUsed="1"/>
+    <w:lsdException w:name="table of authorities" w:semiHidden="1" w:unhideWhenUsed="1"/>
+    <w:lsdException w:name="macro" w:semiHidden="1" w:unhideWhenUsed="1"/>
+    <w:lsdException w:name="toa heading" w:semiHidden="1" w:unhideWhenUsed="1"/>
+    <w:lsdException w:name="List" w:semiHidden="1" w:unhideWhenUsed="1"/>
+    <w:lsdException w:name="List Bullet" w:semiHidden="1" w:unhideWhenUsed="1"/>
+    <w:lsdException w:name="List Number" w:semiHidden="1" w:unhideWhenUsed="1"/>
+    <w:lsdException w:name="List 2" w:semiHidden="1" w:unhideWhenUsed="1"/>
+    <w:lsdException w:name="List 3" w:semiHidden="1" w:unhideWhenUsed="1"/>
+    <w:lsdException w:name="List 4" w:semiHidden="1" w:unhideWhenUsed="1"/>
+    <w:lsdException w:name="List 5" w:semiHidden="1" w:unhideWhenUsed="1"/>
+    <w:lsdException w:name="List Bullet 2" w:semiHidden="1" w:unhideWhenUsed="1"/>
+    <w:lsdException w:name="List Bullet 3" w:semiHidden="1" w:unhideWhenUsed="1"/>
+    <w:lsdException w:name="List Bullet 4" w:semiHidden="1" w:unhideWhenUsed="1"/>
+    <w:lsdException w:name="List Bullet 5" w:semiHidden="1" w:unhideWhenUsed="1"/>
+    <w:lsdException w:name="List Number 2" w:semiHidden="1" w:unhideWhenUsed="1"/>
+    <w:lsdException w:name="List Number 3" w:semiHidden="1" w:unhideWhenUsed="1"/>
+    <w:lsdException w:name="List Number 4" w:semiHidden="1" w:unhideWhenUsed="1"/>
+    <w:lsdException w:name="List Number 5" w:semiHidden="1" w:unhideWhenUsed="1"/>
+    <w:lsdException w:name="Title" w:uiPriority="10" w:qFormat="1"/>
+    <w:lsdException w:name="Closing" w:semiHidden="1" w:unhideWhenUsed="1"/>
+    <w:lsdException w:name="Signature" w:semiHidden="1" w:unhideWhenUsed="1"/>
+    <w:lsdException w:name="Default Paragraph Font" w:semiHidden="1" w:uiPriority="1" w:unhideWhenUsed="1"/>
+    <w:lsdException w:name="Body Text" w:semiHidden="1" w:unhideWhenUsed="1"/>
+    <w:lsdException w:name="Body Text Indent" w:semiHidden="1" w:unhideWhenUsed="1"/>
+    <w:lsdException w:name="List Continue" w:semiHidden="1" w:unhideWhenUsed="1"/>
+    <w:lsdException w:name="List Continue 2" w:semiHidden="1" w:unhideWhenUsed="1"/>
+    <w:lsdException w:name="List Continue 3" w:semiHidden="1" w:unhideWhenUsed="1"/>
+    <w:lsdException w:name="List Continue 4" w:semiHidden="1" w:unhideWhenUsed="1"/>
+    <w:lsdException w:name="List Continue 5" w:semiHidden="1" w:unhideWhenUsed="1"/>
+    <w:lsdException w:name="Message Header" w:semiHidden="1" w:unhideWhenUsed="1"/>
+    <w:lsdException w:name="Subtitle" w:uiPriority="11" w:qFormat="1"/>
+    <w:lsdException w:name="Salutation" w:semiHidden="1" w:unhideWhenUsed="1"/>
+    <w:lsdException w:name="Date" w:semiHidden="1" w:unhideWhenUsed="1"/>
+    <w:lsdException w:name="Body Text First Indent" w:semiHidden="1" w:unhideWhenUsed="1"/>
+    <w:lsdException w:name="Body Text First Indent 2" w:semiHidden="1" w:unhideWhenUsed="1"/>
+    <w:lsdException w:name="Note Heading" w:semiHidden="1" w:unhideWhenUsed="1"/>
+    <w:lsdException w:name="Body Text 2" w:semiHidden="1" w:unhideWhenUsed="1"/>
+    <w:lsdException w:name="Body Text 3" w:semiHidden="1" w:unhideWhenUsed="1"/>
+    <w:lsdException w:name="Body Text Indent 2" w:semiHidden="1" w:unhideWhenUsed="1"/>
+    <w:lsdException w:name="Body Text Indent 3" w:semiHidden="1" w:unhideWhenUsed="1"/>
+    <w:lsdException w:name="Block Text" w:semiHidden="1" w:unhideWhenUsed="1"/>
+    <w:lsdException w:name="Hyperlink" w:semiHidden="1" w:unhideWhenUsed="1"/>
+    <w:lsdException w:name="FollowedHyperlink" w:semiHidden="1" w:unhideWhenUsed="1"/>
+    <w:lsdException w:name="Strong" w:uiPriority="22" w:qFormat="1"/>
+    <w:lsdException w:name="Emphasis" w:uiPriority="20" w:qFormat="1"/>
+    <w:lsdException w:name="Document Map" w:semiHidden="1" w:unhideWhenUsed="1"/>
+    <w:lsdException w:name="Plain Text" w:semiHidden="1" w:unhideWhenUsed="1"/>
+    <w:lsdException w:name="E-mail Signature" w:semiHidden="1" w:unhideWhenUsed="1"/>
+    <w:lsdException w:name="HTML Top of Form" w:semiHidden="1" w:unhideWhenUsed="1"/>
+    <w:lsdException w:name="HTML Bottom of Form" w:semiHidden="1" w:unhideWhenUsed="1"/>
+    <w:lsdException w:name="Normal (Web)" w:semiHidden="1" w:unhideWhenUsed="1"/>
+    <w:lsdException w:name="HTML Acronym" w:semiHidden="1" w:unhideWhenUsed="1"/>
+    <w:lsdException w:name="HTML Address" w:semiHidden="1" w:unhideWhenUsed="1"/>
+    <w:lsdException w:name="HTML Cite" w:semiHidden="1" w:unhideWhenUsed="1"/>
+    <w:lsdException w:name="HTML Code" w:semiHidden="1" w:unhideWhenUsed="1"/>
+    <w:lsdException w:name="HTML Definition" w:semiHidden="1" w:unhideWhenUsed="1"/>
+    <w:lsdException w:name="HTML Keyboard" w:semiHidden="1" w:unhideWhenUsed="1"/>
+    <w:lsdException w:name="HTML Preformatted" w:semiHidden="1" w:unhideWhenUsed="1"/>
+    <w:lsdException w:name="HTML Sample" w:semiHidden="1" w:unhideWhenUsed="1"/>
+    <w:lsdException w:name="HTML Typewriter" w:semiHidden="1" w:unhideWhenUsed="1"/>
+    <w:lsdException w:name="HTML Variable" w:semiHidden="1" w:unhideWhenUsed="1"/>
+    <w:lsdException w:name="Normal Table" w:semiHidden="1" w:unhideWhenUsed="1"/>
+    <w:lsdException w:name="annotation subject" w:semiHidden="1" w:unhideWhenUsed="1"/>
+    <w:lsdException w:name="No List" w:semiHidden="1" w:unhideWhenUsed="1"/>
+    <w:lsdException w:name="Outline List 1" w:semiHidden="1" w:unhideWhenUsed="1"/>
+    <w:lsdException w:name="Outline List 2" w:semiHidden="1" w:unhideWhenUsed="1"/>
+    <w:lsdException w:name="Outline List 3" w:semiHidden="1" w:unhideWhenUsed="1"/>
+    <w:lsdException w:name="Table Simple 1" w:semiHidden="1" w:unhideWhenUsed="1"/>
+    <w:lsdException w:name="Table Simple 2" w:semiHidden="1" w:unhideWhenUsed="1"/>
+    <w:lsdException w:name="Table Simple 3" w:semiHidden="1" w:unhideWhenUsed="1"/>
+    <w:lsdException w:name="Table Classic 1" w:semiHidden="1" w:unhideWhenUsed="1"/>
+    <w:lsdException w:name="Table Classic 2" w:semiHidden="1" w:unhideWhenUsed="1"/>
+    <w:lsdException w:name="Table Classic 3" w:semiHidden="1" w:unhideWhenUsed="1"/>
+    <w:lsdException w:name="Table Classic 4" w:semiHidden="1" w:unhideWhenUsed="1"/>
+    <w:lsdException w:name="Table Colorful 1" w:semiHidden="1" w:unhideWhenUsed="1"/>
+    <w:lsdException w:name="Table Colorful 2" w:semiHidden="1" w:unhideWhenUsed="1"/>
+    <w:lsdException w:name="Table Colorful 3" w:semiHidden="1" w:unhideWhenUsed="1"/>
+    <w:lsdException w:name="Table Columns 1" w:semiHidden="1" w:unhideWhenUsed="1"/>
+    <w:lsdException w:name="Table Columns 2" w:semiHidden="1" w:unhideWhenUsed="1"/>
+    <w:lsdException w:name="Table Columns 3" w:semiHidden="1" w:unhideWhenUsed="1"/>
+    <w:lsdException w:name="Table Columns 4" w:semiHidden="1" w:unhideWhenUsed="1"/>
+    <w:lsdException w:name="Table Columns 5" w:semiHidden="1" w:unhideWhenUsed="1"/>
+    <w:lsdException w:name="Table Grid 1" w:semiHidden="1" w:unhideWhenUsed="1"/>
+    <w:lsdException w:name="Table Grid 2" w:semiHidden="1" w:unhideWhenUsed="1"/>
+    <w:lsdException w:name="Table Grid 3" w:semiHidden="1" w:unhideWhenUsed="1"/>
+    <w:lsdException w:name="Table Grid 4" w:semiHidden="1" w:unhideWhenUsed="1"/>
+    <w:lsdException w:name="Table Grid 5" w:semiHidden="1" w:unhideWhenUsed="1"/>
+    <w:lsdException w:name="Table Grid 6" w:semiHidden="1" w:unhideWhenUsed="1"/>
+    <w:lsdException w:name="Table Grid 7" w:semiHidden="1" w:unhideWhenUsed="1"/>
+    <w:lsdException w:name="Table Grid 8" w:semiHidden="1" w:unhideWhenUsed="1"/>
+    <w:lsdException w:name="Table List 1" w:semiHidden="1" w:unhideWhenUsed="1"/>
+    <w:lsdException w:name="Table List 2" w:semiHidden="1" w:unhideWhenUsed="1"/>
+    <w:lsdException w:name="Table List 3" w:semiHidden="1" w:unhideWhenUsed="1"/>
+    <w:lsdException w:name="Table List 4" w:semiHidden="1" w:unhideWhenUsed="1"/>
+    <w:lsdException w:name="Table List 5" w:semiHidden="1" w:unhideWhenUsed="1"/>
+    <w:lsdException w:name="Table List 6" w:semiHidden="1" w:unhideWhenUsed="1"/>
+    <w:lsdException w:name="Table List 7" w:semiHidden="1" w:unhideWhenUsed="1"/>
+    <w:lsdException w:name="Table List 8" w:semiHidden="1" w:unhideWhenUsed="1"/>
+    <w:lsdException w:name="Table 3D effects 1" w:semiHidden="1" w:unhideWhenUsed="1"/>
+    <w:lsdException w:name="Table 3D effects 2" w:semiHidden="1" w:unhideWhenUsed="1"/>
+    <w:lsdException w:name="Table 3D effects 3" w:semiHidden="1" w:unhideWhenUsed="1"/>
+    <w:lsdException w:name="Table Contemporary" w:semiHidden="1" w:unhideWhenUsed="1"/>
+    <w:lsdException w:name="Table Elegant" w:semiHidden="1" w:unhideWhenUsed="1"/>
+    <w:lsdException w:name="Table Professional" w:semiHidden="1" w:unhideWhenUsed="1"/>
+    <w:lsdException w:name="Table Subtle 1" w:semiHidden="1" w:unhideWhenUsed="1"/>
+    <w:lsdException w:name="Table Subtle 2" w:semiHidden="1" w:unhideWhenUsed="1"/>
+    <w:lsdException w:name="Table Web 1" w:semiHidden="1" w:unhideWhenUsed="1"/>
+    <w:lsdException w:name="Table Web 2" w:semiHidden="1" w:unhideWhenUsed="1"/>
+    <w:lsdException w:name="Table Web 3" w:semiHidden="1" w:unhideWhenUsed="1"/>
+    <w:lsdException w:name="Balloon Text" w:semiHidden="1" w:unhideWhenUsed="1"/>
+    <w:lsdException w:name="Table Grid" w:uiPriority="39"/>
+    <w:lsdException w:name="Table Theme" w:semiHidden="1" w:unhideWhenUsed="1"/>
+    <w:lsdException w:name="Placeholder Text" w:semiHidden="1"/>
+    <w:lsdException w:name="No Spacing" w:uiPriority="1" w:qFormat="1"/>
+    <w:lsdException w:name="Light Shading" w:uiPriority="60"/>
+    <w:lsdException w:name="Light List" w:uiPriority="61"/>
+    <w:lsdException w:name="Light Grid" w:uiPriority="62"/>
+    <w:lsdException w:name="Medium Shading 1" w:uiPriority="63"/>
+    <w:lsdException w:name="Medium Shading 2" w:uiPriority="64"/>
+    <w:lsdException w:name="Medium List 1" w:uiPriority="65"/>
+    <w:lsdException w:name="Medium List 2" w:uiPriority="66"/>
+    <w:lsdException w:name="Medium Grid 1" w:uiPriority="67"/>
+    <w:lsdException w:name="Medium Grid 2" w:uiPriority="68"/>
+    <w:lsdException w:name="Medium Grid 3" w:uiPriority="69"/>
+    <w:lsdException w:name="Dark List" w:uiPriority="70"/>
+    <w:lsdException w:name="Colorful Shading" w:uiPriority="71"/>
+    <w:lsdException w:name="Colorful List" w:uiPriority="72"/>
+    <w:lsdException w:name="Colorful Grid" w:uiPriority="73"/>
+    <w:lsdException w:name="Light Shading Accent 1" w:uiPriority="60"/>
+    <w:lsdException w:name="Light List Accent 1" w:uiPriority="61"/>
+    <w:lsdException w:name="Light Grid Accent 1" w:uiPriority="62"/>
+    <w:lsdException w:name="Medium Shading 1 Accent 1" w:uiPriority="63"/>
+    <w:lsdException w:name="Medium Shading 2 Accent 1" w:uiPriority="64"/>
+    <w:lsdException w:name="Medium List 1 Accent 1" w:uiPriority="65"/>
+    <w:lsdException w:name="Revision" w:semiHidden="1"/>
+    <w:lsdException w:name="List Paragraph" w:uiPriority="34" w:qFormat="1"/>
+    <w:lsdException w:name="Quote" w:uiPriority="29" w:qFormat="1"/>
+    <w:lsdException w:name="Intense Quote" w:uiPriority="30" w:qFormat="1"/>
+    <w:lsdException w:name="Medium List 2 Accent 1" w:uiPriority="66"/>
+    <w:lsdException w:name="Medium Grid 1 Accent 1" w:uiPriority="67"/>
+    <w:lsdException w:name="Medium Grid 2 Accent 1" w:uiPriority="68"/>
+    <w:lsdException w:name="Medium Grid 3 Accent 1" w:uiPriority="69"/>
+    <w:lsdException w:name="Dark List Accent 1" w:uiPriority="70"/>
+    <w:lsdException w:name="Colorful Shading Accent 1" w:uiPriority="71"/>
+    <w:lsdException w:name="Colorful List Accent 1" w:uiPriority="72"/>
+    <w:lsdException w:name="Colorful Grid Accent 1" w:uiPriority="73"/>
+    <w:lsdException w:name="Light Shading Accent 2" w:uiPriority="60"/>
+    <w:lsdException w:name="Light List Accent 2" w:uiPriority="61"/>
+    <w:lsdException w:name="Light Grid Accent 2" w:uiPriority="62"/>
+    <w:lsdException w:name="Medium Shading 1 Accent 2" w:uiPriority="63"/>
+    <w:lsdException w:name="Medium Shading 2 Accent 2" w:uiPriority="64"/>
+    <w:lsdException w:name="Medium List 1 Accent 2" w:uiPriority="65"/>
+    <w:lsdException w:name="Medium List 2 Accent 2" w:uiPriority="66"/>
+    <w:lsdException w:name="Medium Grid 1 Accent 2" w:uiPriority="67"/>
+    <w:lsdException w:name="Medium Grid 2 Accent 2" w:uiPriority="68"/>
+    <w:lsdException w:name="Medium Grid 3 Accent 2" w:uiPriority="69"/>
+    <w:lsdException w:name="Dark List Accent 2" w:uiPriority="70"/>
+    <w:lsdException w:name="Colorful Shading Accent 2" w:uiPriority="71"/>
+    <w:lsdException w:name="Colorful List Accent 2" w:uiPriority="72"/>
+    <w:lsdException w:name="Colorful Grid Accent 2" w:uiPriority="73"/>
+    <w:lsdException w:name="Light Shading Accent 3" w:uiPriority="60"/>
+    <w:lsdException w:name="Light List Accent 3" w:uiPriority="61"/>
+    <w:lsdException w:name="Light Grid Accent 3" w:uiPriority="62"/>
+    <w:lsdException w:name="Medium Shading 1 Accent 3" w:uiPriority="63"/>
+    <w:lsdException w:name="Medium Shading 2 Accent 3" w:uiPriority="64"/>
+    <w:lsdException w:name="Medium List 1 Accent 3" w:uiPriority="65"/>
+    <w:lsdException w:name="Medium List 2 Accent 3" w:uiPriority="66"/>
+    <w:lsdException w:name="Medium Grid 1 Accent 3" w:uiPriority="67"/>
+    <w:lsdException w:name="Medium Grid 2 Accent 3" w:uiPriority="68"/>
+    <w:lsdException w:name="Medium Grid 3 Accent 3" w:uiPriority="69"/>
+    <w:lsdException w:name="Dark List Accent 3" w:uiPriority="70"/>
+    <w:lsdException w:name="Colorful Shading Accent 3" w:uiPriority="71"/>
+    <w:lsdException w:name="Colorful List Accent 3" w:uiPriority="72"/>
+    <w:lsdException w:name="Colorful Grid Accent 3" w:uiPriority="73"/>
+    <w:lsdException w:name="Light Shading Accent 4" w:uiPriority="60"/>
+    <w:lsdException w:name="Light List Accent 4" w:uiPriority="61"/>
+    <w:lsdException w:name="Light Grid Accent 4" w:uiPriority="62"/>
+    <w:lsdException w:name="Medium Shading 1 Accent 4" w:uiPriority="63"/>
+    <w:lsdException w:name="Medium Shading 2 Accent 4" w:uiPriority="64"/>
+    <w:lsdException w:name="Medium List 1 Accent 4" w:uiPriority="65"/>
+    <w:lsdException w:name="Medium List 2 Accent 4" w:uiPriority="66"/>
+    <w:lsdException w:name="Medium Grid 1 Accent 4" w:uiPriority="67"/>
+    <w:lsdException w:name="Medium Grid 2 Accent 4" w:uiPriority="68"/>
+    <w:lsdException w:name="Medium Grid 3 Accent 4" w:uiPriority="69"/>
+    <w:lsdException w:name="Dark List Accent 4" w:uiPriority="70"/>
+    <w:lsdException w:name="Colorful Shading Accent 4" w:uiPriority="71"/>
+    <w:lsdException w:name="Colorful List Accent 4" w:uiPriority="72"/>
+    <w:lsdException w:name="Colorful Grid Accent 4" w:uiPriority="73"/>
+    <w:lsdException w:name="Light Shading Accent 5" w:uiPriority="60"/>
+    <w:lsdException w:name="Light List Accent 5" w:uiPriority="61"/>
+    <w:lsdException w:name="Light Grid Accent 5" w:uiPriority="62"/>
+    <w:lsdException w:name="Medium Shading 1 Accent 5" w:uiPriority="63"/>
+    <w:lsdException w:name="Medium Shading 2 Accent 5" w:uiPriority="64"/>
+    <w:lsdException w:name="Medium List 1 Accent 5" w:uiPriority="65"/>
+    <w:lsdException w:name="Medium List 2 Accent 5" w:uiPriority="66"/>
+    <w:lsdException w:name="Medium Grid 1 Accent 5" w:uiPriority="67"/>
+    <w:lsdException w:name="Medium Grid 2 Accent 5" w:uiPriority="68"/>
+    <w:lsdException w:name="Medium Grid 3 Accent 5" w:uiPriority="69"/>
+    <w:lsdException w:name="Dark List Accent 5" w:uiPriority="70"/>
+    <w:lsdException w:name="Colorful Shading Accent 5" w:uiPriority="71"/>
+    <w:lsdException w:name="Colorful List Accent 5" w:uiPriority="72"/>
+    <w:lsdException w:name="Colorful Grid Accent 5" w:uiPriority="73"/>
+    <w:lsdException w:name="Light Shading Accent 6" w:uiPriority="60"/>
+    <w:lsdException w:name="Light List Accent 6" w:uiPriority="61"/>
+    <w:lsdException w:name="Light Grid Accent 6" w:uiPriority="62"/>
+    <w:lsdException w:name="Medium Shading 1 Accent 6" w:uiPriority="63"/>
+    <w:lsdException w:name="Medium Shading 2 Accent 6" w:uiPriority="64"/>
+    <w:lsdException w:name="Medium List 1 Accent 6" w:uiPriority="65"/>
+    <w:lsdException w:name="Medium List 2 Accent 6" w:uiPriority="66"/>
+    <w:lsdException w:name="Medium Grid 1 Accent 6" w:uiPriority="67"/>
+    <w:lsdException w:name="Medium Grid 2 Accent 6" w:uiPriority="68"/>
+    <w:lsdException w:name="Medium Grid 3 Accent 6" w:uiPriority="69"/>
+    <w:lsdException w:name="Dark List Accent 6" w:uiPriority="70"/>
+    <w:lsdException w:name="Colorful Shading Accent 6" w:uiPriority="71"/>
+    <w:lsdException w:name="Colorful List Accent 6" w:uiPriority="72"/>
+    <w:lsdException w:name="Colorful Grid Accent 6" w:uiPriority="73"/>
+    <w:lsdException w:name="Subtle Emphasis" w:uiPriority="19" w:qFormat="1"/>
+    <w:lsdException w:name="Intense Emphasis" w:uiPriority="21" w:qFormat="1"/>
+    <w:lsdException w:name="Subtle Reference" w:uiPriority="31" w:qFormat="1"/>
+    <w:lsdException w:name="Intense Reference" w:uiPriority="32" w:qFormat="1"/>
+    <w:lsdException w:name="Book Title" w:uiPriority="33" w:qFormat="1"/>
+    <w:lsdException w:name="Bibliography" w:semiHidden="1" w:uiPriority="37" w:unhideWhenUsed="1"/>
+    <w:lsdException w:name="TOC Heading" w:semiHidden="1" w:uiPriority="39" w:unhideWhenUsed="1" w:qFormat="1"/>
+    <w:lsdException w:name="Plain Table 1" w:uiPriority="41"/>
+    <w:lsdException w:name="Plain Table 2" w:uiPriority="42"/>
+    <w:lsdException w:name="Plain Table 3" w:uiPriority="43"/>
+    <w:lsdException w:name="Plain Table 4" w:uiPriority="44"/>
+    <w:lsdException w:name="Plain Table 5" w:uiPriority="45"/>
+    <w:lsdException w:name="Grid Table Light" w:uiPriority="40"/>
+    <w:lsdException w:name="Grid Table 1 Light" w:uiPriority="46"/>
+    <w:lsdException w:name="Grid Table 2" w:uiPriority="47"/>
+    <w:lsdException w:name="Grid Table 3" w:uiPriority="48"/>
+    <w:lsdException w:name="Grid Table 4" w:uiPriority="49"/>
+    <w:lsdException w:name="Grid Table 5 Dark" w:uiPriority="50"/>
+    <w:lsdException w:name="Grid Table 6 Colorful" w:uiPriority="51"/>
+    <w:lsdException w:name="Grid Table 7 Colorful" w:uiPriority="52"/>
+    <w:lsdException w:name="Grid Table 1 Light Accent 1" w:uiPriority="46"/>
+    <w:lsdException w:name="Grid Table 2 Accent 1" w:uiPriority="47"/>
+    <w:lsdException w:name="Grid Table 3 Accent 1" w:uiPriority="48"/>
+    <w:lsdException w:name="Grid Table 4 Accent 1" w:uiPriority="49"/>
+    <w:lsdException w:name="Grid Table 5 Dark Accent 1" w:uiPriority="50"/>
+    <w:lsdException w:name="Grid Table 6 Colorful Accent 1" w:uiPriority="51"/>
+    <w:lsdException w:name="Grid Table 7 Colorful Accent 1" w:uiPriority="52"/>
+    <w:lsdException w:name="Grid Table 1 Light Accent 2" w:uiPriority="46"/>
+    <w:lsdException w:name="Grid Table 2 Accent 2" w:uiPriority="47"/>
+    <w:lsdException w:name="Grid Table 3 Accent 2" w:uiPriority="48"/>
+    <w:lsdException w:name="Grid Table 4 Accent 2" w:uiPriority="49"/>
+    <w:lsdException w:name="Grid Table 5 Dark Accent 2" w:uiPriority="50"/>
+    <w:lsdException w:name="Grid Table 6 Colorful Accent 2" w:uiPriority="51"/>
+    <w:lsdException w:name="Grid Table 7 Colorful Accent 2" w:uiPriority="52"/>
+    <w:lsdException w:name="Grid Table 1 Light Accent 3" w:uiPriority="46"/>
+    <w:lsdException w:name="Grid Table 2 Accent 3" w:uiPriority="47"/>
+    <w:lsdException w:name="Grid Table 3 Accent 3" w:uiPriority="48"/>
+    <w:lsdException w:name="Grid Table 4 Accent 3" w:uiPriority="49"/>
+    <w:lsdException w:name="Grid Table 5 Dark Accent 3" w:uiPriority="50"/>
+    <w:lsdException w:name="Grid Table 6 Colorful Accent 3" w:uiPriority="51"/>
+    <w:lsdException w:name="Grid Table 7 Colorful Accent 3" w:uiPriority="52"/>
+    <w:lsdException w:name="Grid Table 1 Light Accent 4" w:uiPriority="46"/>
+    <w:lsdException w:name="Grid Table 2 Accent 4" w:uiPriority="47"/>
+    <w:lsdException w:name="Grid Table 3 Accent 4" w:uiPriority="48"/>
+    <w:lsdException w:name="Grid Table 4 Accent 4" w:uiPriority="49"/>
+    <w:lsdException w:name="Grid Table 5 Dark Accent 4" w:uiPriority="50"/>
+    <w:lsdException w:name="Grid Table 6 Colorful Accent 4" w:uiPriority="51"/>
+    <w:lsdException w:name="Grid Table 7 Colorful Accent 4" w:uiPriority="52"/>
+    <w:lsdException w:name="Grid Table 1 Light Accent 5" w:uiPriority="46"/>
+    <w:lsdException w:name="Grid Table 2 Accent 5" w:uiPriority="47"/>
+    <w:lsdException w:name="Grid Table 3 Accent 5" w:uiPriority="48"/>
+    <w:lsdException w:name="Grid Table 4 Accent 5" w:uiPriority="49"/>
+    <w:lsdException w:name="Grid Table 5 Dark Accent 5" w:uiPriority="50"/>
+    <w:lsdException w:name="Grid Table 6 Colorful Accent 5" w:uiPriority="51"/>
+    <w:lsdException w:name="Grid Table 7 Colorful Accent 5" w:uiPriority="52"/>
+    <w:lsdException w:name="Grid Table 1 Light Accent 6" w:uiPriority="46"/>
+    <w:lsdException w:name="Grid Table 2 Accent 6" w:uiPriority="47"/>
+    <w:lsdException w:name="Grid Table 3 Accent 6" w:uiPriority="48"/>
+    <w:lsdException w:name="Grid Table 4 Accent 6" w:uiPriority="49"/>
+    <w:lsdException w:name="Grid Table 5 Dark Accent 6" w:uiPriority="50"/>
+    <w:lsdException w:name="Grid Table 6 Colorful Accent 6" w:uiPriority="51"/>
+    <w:lsdException w:name="Grid Table 7 Colorful Accent 6" w:uiPriority="52"/>
+    <w:lsdException w:name="List Table 1 Light" w:uiPriority="46"/>
+    <w:lsdException w:name="List Table 2" w:uiPriority="47"/>
+    <w:lsdException w:name="List Table 3" w:uiPriority="48"/>
+    <w:lsdException w:name="List Table 4" w:uiPriority="49"/>
+    <w:lsdException w:name="List Table 5 Dark" w:uiPriority="50"/>
+    <w:lsdException w:name="List Table 6 Colorful" w:uiPriority="51"/>
+    <w:lsdException w:name="List Table 7 Colorful" w:uiPriority="52"/>
+    <w:lsdException w:name="List Table 1 Light Accent 1" w:uiPriority="46"/>
+    <w:lsdException w:name="List Table 2 Accent 1" w:uiPriority="47"/>
+    <w:lsdException w:name="List Table 3 Accent 1" w:uiPriority="48"/>
+    <w:lsdException w:name="List Table 4 Accent 1" w:uiPriority="49"/>
+    <w:lsdException w:name="List Table 5 Dark Accent 1" w:uiPriority="50"/>
+    <w:lsdException w:name="List Table 6 Colorful Accent 1" w:uiPriority="51"/>
+    <w:lsdException w:name="List Table 7 Colorful Accent 1" w:uiPriority="52"/>
+    <w:lsdException w:name="List Table 1 Light Accent 2" w:uiPriority="46"/>
+    <w:lsdException w:name="List Table 2 Accent 2" w:uiPriority="47"/>
+    <w:lsdException w:name="List Table 3 Accent 2" w:uiPriority="48"/>
+    <w:lsdException w:name="List Table 4 Accent 2" w:uiPriority="49"/>
+    <w:lsdException w:name="List Table 5 Dark Accent 2" w:uiPriority="50"/>
+    <w:lsdException w:name="List Table 6 Colorful Accent 2" w:uiPriority="51"/>
+    <w:lsdException w:name="List Table 7 Colorful Accent 2" w:uiPriority="52"/>
+    <w:lsdException w:name="List Table 1 Light Accent 3" w:uiPriority="46"/>
+    <w:lsdException w:name="List Table 2 Accent 3" w:uiPriority="47"/>
+    <w:lsdException w:name="List Table 3 Accent 3" w:uiPriority="48"/>
+    <w:lsdException w:name="List Table 4 Accent 3" w:uiPriority="49"/>
+    <w:lsdException w:name="List Table 5 Dark Accent 3" w:uiPriority="50"/>
+    <w:lsdException w:name="List Table 6 Colorful Accent 3" w:uiPriority="51"/>
+    <w:lsdException w:name="List Table 7 Colorful Accent 3" w:uiPriority="52"/>
+    <w:lsdException w:name="List Table 1 Light Accent 4" w:uiPriority="46"/>
+    <w:lsdException w:name="List Table 2 Accent 4" w:uiPriority="47"/>
+    <w:lsdException w:name="List Table 3 Accent 4" w:uiPriority="48"/>
+    <w:lsdException w:name="List Table 4 Accent 4" w:uiPriority="49"/>
+    <w:lsdException w:name="List Table 5 Dark Accent 4" w:uiPriority="50"/>
+    <w:lsdException w:name="List Table 6 Colorful Accent 4" w:uiPriority="51"/>
+    <w:lsdException w:name="List Table 7 Colorful Accent 4" w:uiPriority="52"/>
+    <w:lsdException w:name="List Table 1 Light Accent 5" w:uiPriority="46"/>
+    <w:lsdException w:name="List Table 2 Accent 5" w:uiPriority="47"/>
+    <w:lsdException w:name="List Table 3 Accent 5" w:uiPriority="48"/>
+    <w:lsdException w:name="List Table 4 Accent 5" w:uiPriority="49"/>
+    <w:lsdException w:name="List Table 5 Dark Accent 5" w:uiPriority="50"/>
+    <w:lsdException w:name="List Table 6 Colorful Accent 5" w:uiPriority="51"/>
+    <w:lsdException w:name="List Table 7 Colorful Accent 5" w:uiPriority="52"/>
+    <w:lsdException w:name="List Table 1 Light Accent 6" w:uiPriority="46"/>
+    <w:lsdException w:name="List Table 2 Accent 6" w:uiPriority="47"/>
+    <w:lsdException w:name="List Table 3 Accent 6" w:uiPriority="48"/>
+    <w:lsdException w:name="List Table 4 Accent 6" w:uiPriority="49"/>
+    <w:lsdException w:name="List Table 5 Dark Accent 6" w:uiPriority="50"/>
+    <w:lsdException w:name="List Table 6 Colorful Accent 6" w:uiPriority="51"/>
+    <w:lsdException w:name="List Table 7 Colorful Accent 6" w:uiPriority="52"/>
+    <w:lsdException w:name="Mention" w:semiHidden="1" w:unhideWhenUsed="1"/>
+    <w:lsdException w:name="Smart Hyperlink" w:semiHidden="1" w:unhideWhenUsed="1"/>
+    <w:lsdException w:name="Hashtag" w:semiHidden="1" w:unhideWhenUsed="1"/>
+    <w:lsdException w:name="Unresolved Mention" w:semiHidden="1" w:unhideWhenUsed="1"/>
+    <w:lsdException w:name="Smart Link" w:semiHidden="1" w:unhideWhenUsed="1"/>
+  </w:latentStyles>
+  <w:style w:type="paragraph" w:default="1" w:styleId="Normal">
+    <w:name w:val="Normal"/>
+    <w:qFormat/>
+  </w:style>
+  <w:style w:type="paragraph" w:styleId="Heading1">
+    <w:name w:val="heading 1"/>
+    <w:basedOn w:val="Normal"/>
+    <w:link w:val="Heading1Char"/>
+    <w:uiPriority w:val="9"/>
+    <w:qFormat/>
+    <w:pPr>
+      <w:numPr>
+        <w:numId w:val="1"/>
+      </w:numPr>
+      <w:spacing w:before="600" w:after="60" w:line="288" w:lineRule="auto"/>
+      <w:outlineLvl w:val="0"/>
+    </w:pPr>
+    <w:rPr>
+      <w:rFonts w:asciiTheme="majorHAnsi" w:eastAsiaTheme="minorHAnsi" w:hAnsiTheme="majorHAnsi"/>
+      <w:caps/>
+      <w:color w:val="ED7D31" w:themeColor="accent2"/>
+      <w:spacing w:val="14"/>
+      <w:sz w:val="26"/>
+      <w:szCs w:val="26"/>
+      <w:lang w:eastAsia="ja-JP"/>
+    </w:rPr>
+  </w:style>
+  <w:style w:type="paragraph" w:styleId="Heading2">
+    <w:name w:val="heading 2"/>
+    <w:basedOn w:val="Normal"/>
+    <w:link w:val="Heading2Char"/>
+    <w:uiPriority w:val="9"/>
+    <w:unhideWhenUsed/>
+    <w:qFormat/>
+    <w:pPr>
+      <w:numPr>
+        <w:ilvl w:val="1"/>
+        <w:numId w:val="1"/>
+      </w:numPr>
+      <w:spacing w:before="40" w:after="120" w:line="288" w:lineRule="auto"/>
+      <w:outlineLvl w:val="1"/>
+    </w:pPr>
+    <w:rPr>
+      <w:rFonts w:asciiTheme="majorHAnsi" w:eastAsiaTheme="majorEastAsia" w:hAnsiTheme="majorHAnsi" w:cstheme="majorBidi"/>
+      <w:color w:val="ED7D31" w:themeColor="accent2"/>
+      <w:sz w:val="22"/>
+      <w:szCs w:val="26"/>
+      <w:lang w:eastAsia="ja-JP"/>
+    </w:rPr>
+  </w:style>
+  <w:style w:type="paragraph" w:styleId="Heading3">
+    <w:name w:val="heading 3"/>
+    <w:basedOn w:val="Normal"/>
+    <w:link w:val="Heading3Char"/>
+    <w:uiPriority w:val="9"/>
+    <w:unhideWhenUsed/>
+    <w:qFormat/>
+    <w:pPr>
+      <w:numPr>
+        <w:ilvl w:val="2"/>
+        <w:numId w:val="1"/>
+      </w:numPr>
+      <w:spacing w:before="40" w:line="288" w:lineRule="auto"/>
+      <w:outlineLvl w:val="2"/>
+    </w:pPr>
+    <w:rPr>
+      <w:rFonts w:asciiTheme="majorHAnsi" w:eastAsiaTheme="majorEastAsia" w:hAnsiTheme="majorHAnsi" w:cstheme="majorBidi"/>
+      <w:color w:val="4472C4" w:themeColor="accent1"/>
+      <w:sz w:val="22"/>
+      <w:lang w:eastAsia="ja-JP"/>
+    </w:rPr>
+  </w:style>
+  <w:style w:type="paragraph" w:styleId="Heading4">
+    <w:name w:val="heading 4"/>
+    <w:basedOn w:val="Normal"/>
+    <w:link w:val="Heading4Char"/>
+    <w:uiPriority w:val="9"/>
+    <w:semiHidden/>
+    <w:unhideWhenUsed/>
+    <w:qFormat/>
+    <w:pPr>
+      <w:numPr>
+        <w:ilvl w:val="3"/>
+        <w:numId w:val="1"/>
+      </w:numPr>
+      <w:spacing w:before="40" w:line="288" w:lineRule="auto"/>
+      <w:outlineLvl w:val="3"/>
+    </w:pPr>
+    <w:rPr>
+      <w:rFonts w:asciiTheme="majorHAnsi" w:eastAsiaTheme="majorEastAsia" w:hAnsiTheme="majorHAnsi" w:cstheme="majorBidi"/>
+      <w:i/>
+      <w:iCs/>
+      <w:color w:val="4472C4" w:themeColor="accent1"/>
+      <w:spacing w:val="6"/>
+      <w:sz w:val="22"/>
+      <w:szCs w:val="22"/>
+      <w:lang w:eastAsia="ja-JP"/>
+    </w:rPr>
+  </w:style>
+  <w:style w:type="paragraph" w:styleId="Heading5">
+    <w:name w:val="heading 5"/>
+    <w:basedOn w:val="Normal"/>
+    <w:link w:val="Heading5Char"/>
+    <w:uiPriority w:val="9"/>
+    <w:semiHidden/>
+    <w:unhideWhenUsed/>
+    <w:qFormat/>
+    <w:pPr>
+      <w:numPr>
+        <w:ilvl w:val="4"/>
+        <w:numId w:val="1"/>
+      </w:numPr>
+      <w:spacing w:before="40" w:line="288" w:lineRule="auto"/>
+      <w:outlineLvl w:val="4"/>
+    </w:pPr>
+    <w:rPr>
+      <w:rFonts w:asciiTheme="majorHAnsi" w:eastAsiaTheme="majorEastAsia" w:hAnsiTheme="majorHAnsi" w:cstheme="majorBidi"/>
+      <w:i/>
+      <w:color w:val="ED7D31" w:themeColor="accent2"/>
+      <w:spacing w:val="6"/>
+      <w:sz w:val="22"/>
+      <w:szCs w:val="22"/>
+      <w:lang w:eastAsia="ja-JP"/>
+    </w:rPr>
+  </w:style>
+  <w:style w:type="paragraph" w:styleId="Heading6">
+    <w:name w:val="heading 6"/>
+    <w:basedOn w:val="Normal"/>
+    <w:link w:val="Heading6Char"/>
+    <w:uiPriority w:val="9"/>
+    <w:semiHidden/>
+    <w:unhideWhenUsed/>
+    <w:qFormat/>
+    <w:pPr>
+      <w:numPr>
+        <w:ilvl w:val="5"/>
+        <w:numId w:val="1"/>
+      </w:numPr>
+      <w:spacing w:before="40" w:line="288" w:lineRule="auto"/>
+      <w:outlineLvl w:val="5"/>
+    </w:pPr>
+    <w:rPr>
+      <w:rFonts w:asciiTheme="majorHAnsi" w:eastAsiaTheme="majorEastAsia" w:hAnsiTheme="majorHAnsi" w:cstheme="majorBidi"/>
+      <w:color w:val="ED7D31" w:themeColor="accent2"/>
+      <w:spacing w:val="12"/>
+      <w:sz w:val="22"/>
+      <w:szCs w:val="22"/>
+      <w:lang w:eastAsia="ja-JP"/>
+    </w:rPr>
+  </w:style>
+  <w:style w:type="paragraph" w:styleId="Heading7">
+    <w:name w:val="heading 7"/>
+    <w:basedOn w:val="Normal"/>
+    <w:link w:val="Heading7Char"/>
+    <w:uiPriority w:val="9"/>
+    <w:semiHidden/>
+    <w:unhideWhenUsed/>
+    <w:qFormat/>
+    <w:pPr>
+      <w:numPr>
+        <w:ilvl w:val="6"/>
+        <w:numId w:val="1"/>
+      </w:numPr>
+      <w:spacing w:before="40" w:line="288" w:lineRule="auto"/>
+      <w:outlineLvl w:val="6"/>
+    </w:pPr>
+    <w:rPr>
+      <w:rFonts w:asciiTheme="majorHAnsi" w:eastAsiaTheme="majorEastAsia" w:hAnsiTheme="majorHAnsi" w:cstheme="majorBidi"/>
+      <w:iCs/>
+      <w:color w:val="ED7D31" w:themeColor="accent2"/>
+      <w:sz w:val="22"/>
+      <w:szCs w:val="22"/>
+      <w:lang w:eastAsia="ja-JP"/>
+    </w:rPr>
+  </w:style>
+  <w:style w:type="paragraph" w:styleId="Heading8">
+    <w:name w:val="heading 8"/>
+    <w:basedOn w:val="Normal"/>
+    <w:link w:val="Heading8Char"/>
+    <w:uiPriority w:val="9"/>
+    <w:semiHidden/>
+    <w:unhideWhenUsed/>
+    <w:qFormat/>
+    <w:pPr>
+      <w:numPr>
+        <w:ilvl w:val="7"/>
+        <w:numId w:val="1"/>
+      </w:numPr>
+      <w:spacing w:before="40" w:line="288" w:lineRule="auto"/>
+      <w:outlineLvl w:val="7"/>
+    </w:pPr>
+    <w:rPr>
+      <w:rFonts w:asciiTheme="majorHAnsi" w:eastAsiaTheme="majorEastAsia" w:hAnsiTheme="majorHAnsi" w:cstheme="majorBidi"/>
+      <w:i/>
+      <w:color w:val="F19D64" w:themeColor="accent2" w:themeTint="BF"/>
+      <w:sz w:val="22"/>
+      <w:szCs w:val="21"/>
+      <w:lang w:eastAsia="ja-JP"/>
+    </w:rPr>
+  </w:style>
+  <w:style w:type="paragraph" w:styleId="Heading9">
+    <w:name w:val="heading 9"/>
+    <w:basedOn w:val="Normal"/>
+    <w:link w:val="Heading9Char"/>
+    <w:uiPriority w:val="9"/>
+    <w:semiHidden/>
+    <w:unhideWhenUsed/>
+    <w:qFormat/>
+    <w:pPr>
+      <w:numPr>
+        <w:ilvl w:val="8"/>
+        <w:numId w:val="1"/>
+      </w:numPr>
+      <w:spacing w:before="40" w:line="288" w:lineRule="auto"/>
+      <w:outlineLvl w:val="8"/>
+    </w:pPr>
+    <w:rPr>
+      <w:rFonts w:asciiTheme="majorHAnsi" w:eastAsiaTheme="majorEastAsia" w:hAnsiTheme="majorHAnsi" w:cstheme="majorBidi"/>
+      <w:iCs/>
+      <w:color w:val="F19D64" w:themeColor="accent2" w:themeTint="BF"/>
+      <w:sz w:val="22"/>
+      <w:szCs w:val="21"/>
+      <w:lang w:eastAsia="ja-JP"/>
+    </w:rPr>
+  </w:style>
+  <w:style w:type="character" w:default="1" w:styleId="DefaultParagraphFont">
+    <w:name w:val="Default Paragraph Font"/>
+    <w:uiPriority w:val="1"/>
+    <w:semiHidden/>
+    <w:unhideWhenUsed/>
+  </w:style>
+  <w:style w:type="table" w:default="1" w:styleId="TableNormal">
+    <w:name w:val="Normal Table"/>
+    <w:uiPriority w:val="99"/>
+    <w:semiHidden/>
+    <w:unhideWhenUsed/>
+    <w:tblPr>
+      <w:tblInd w:w="0" w:type="dxa"/>
+      <w:tblCellMar>
+        <w:top w:w="0" w:type="dxa"/>
+        <w:left w:w="108" w:type="dxa"/>
+        <w:bottom w:w="0" w:type="dxa"/>
+        <w:right w:w="108" w:type="dxa"/>
+      </w:tblCellMar>
+    </w:tblPr>
+  </w:style>
+  <w:style w:type="numbering" w:default="1" w:styleId="NoList">
+    <w:name w:val="No List"/>
+    <w:uiPriority w:val="99"/>
+    <w:semiHidden/>
+    <w:unhideWhenUsed/>
+  </w:style>
+  <w:style w:type="paragraph" w:customStyle="1" w:styleId="8ACD96497CA5074F80064D97C4767984">
+    <w:name w:val="8ACD96497CA5074F80064D97C4767984"/>
+  </w:style>
+  <w:style w:type="paragraph" w:customStyle="1" w:styleId="3A096C41EDFEF04BA78250DAD21911CC">
+    <w:name w:val="3A096C41EDFEF04BA78250DAD21911CC"/>
+  </w:style>
+  <w:style w:type="paragraph" w:customStyle="1" w:styleId="BD025EC45EB4A046BEDAC96BCBBDCC7C">
+    <w:name w:val="BD025EC45EB4A046BEDAC96BCBBDCC7C"/>
+  </w:style>
+  <w:style w:type="paragraph" w:customStyle="1" w:styleId="FC6A3FB38106044399EDDD13036A4600">
+    <w:name w:val="FC6A3FB38106044399EDDD13036A4600"/>
+  </w:style>
+  <w:style w:type="paragraph" w:customStyle="1" w:styleId="CB3DD71A18837940A3E8B7ACA4490C15">
+    <w:name w:val="CB3DD71A18837940A3E8B7ACA4490C15"/>
+  </w:style>
+  <w:style w:type="character" w:customStyle="1" w:styleId="Heading1Char">
+    <w:name w:val="Heading 1 Char"/>
+    <w:basedOn w:val="DefaultParagraphFont"/>
+    <w:link w:val="Heading1"/>
+    <w:uiPriority w:val="9"/>
+    <w:rPr>
+      <w:rFonts w:asciiTheme="majorHAnsi" w:eastAsiaTheme="minorHAnsi" w:hAnsiTheme="majorHAnsi"/>
+      <w:caps/>
+      <w:color w:val="ED7D31" w:themeColor="accent2"/>
+      <w:spacing w:val="14"/>
+      <w:sz w:val="26"/>
+      <w:szCs w:val="26"/>
+      <w:lang w:eastAsia="ja-JP"/>
+    </w:rPr>
+  </w:style>
+  <w:style w:type="character" w:customStyle="1" w:styleId="Heading2Char">
+    <w:name w:val="Heading 2 Char"/>
+    <w:basedOn w:val="DefaultParagraphFont"/>
+    <w:link w:val="Heading2"/>
+    <w:uiPriority w:val="9"/>
+    <w:rPr>
+      <w:rFonts w:asciiTheme="majorHAnsi" w:eastAsiaTheme="majorEastAsia" w:hAnsiTheme="majorHAnsi" w:cstheme="majorBidi"/>
+      <w:color w:val="ED7D31" w:themeColor="accent2"/>
+      <w:sz w:val="22"/>
+      <w:szCs w:val="26"/>
+      <w:lang w:eastAsia="ja-JP"/>
+    </w:rPr>
+  </w:style>
+  <w:style w:type="character" w:customStyle="1" w:styleId="Heading3Char">
+    <w:name w:val="Heading 3 Char"/>
+    <w:basedOn w:val="DefaultParagraphFont"/>
+    <w:link w:val="Heading3"/>
+    <w:uiPriority w:val="9"/>
+    <w:rPr>
+      <w:rFonts w:asciiTheme="majorHAnsi" w:eastAsiaTheme="majorEastAsia" w:hAnsiTheme="majorHAnsi" w:cstheme="majorBidi"/>
+      <w:color w:val="4472C4" w:themeColor="accent1"/>
+      <w:sz w:val="22"/>
+      <w:lang w:eastAsia="ja-JP"/>
+    </w:rPr>
+  </w:style>
+  <w:style w:type="character" w:customStyle="1" w:styleId="Heading4Char">
+    <w:name w:val="Heading 4 Char"/>
+    <w:basedOn w:val="DefaultParagraphFont"/>
+    <w:link w:val="Heading4"/>
+    <w:uiPriority w:val="9"/>
+    <w:semiHidden/>
+    <w:rPr>
+      <w:rFonts w:asciiTheme="majorHAnsi" w:eastAsiaTheme="majorEastAsia" w:hAnsiTheme="majorHAnsi" w:cstheme="majorBidi"/>
+      <w:i/>
+      <w:iCs/>
+      <w:color w:val="4472C4" w:themeColor="accent1"/>
+      <w:spacing w:val="6"/>
+      <w:sz w:val="22"/>
+      <w:szCs w:val="22"/>
+      <w:lang w:eastAsia="ja-JP"/>
+    </w:rPr>
+  </w:style>
+  <w:style w:type="character" w:customStyle="1" w:styleId="Heading5Char">
+    <w:name w:val="Heading 5 Char"/>
+    <w:basedOn w:val="DefaultParagraphFont"/>
+    <w:link w:val="Heading5"/>
+    <w:uiPriority w:val="9"/>
+    <w:semiHidden/>
+    <w:rPr>
+      <w:rFonts w:asciiTheme="majorHAnsi" w:eastAsiaTheme="majorEastAsia" w:hAnsiTheme="majorHAnsi" w:cstheme="majorBidi"/>
+      <w:i/>
+      <w:color w:val="ED7D31" w:themeColor="accent2"/>
+      <w:spacing w:val="6"/>
+      <w:sz w:val="22"/>
+      <w:szCs w:val="22"/>
+      <w:lang w:eastAsia="ja-JP"/>
+    </w:rPr>
+  </w:style>
+  <w:style w:type="character" w:customStyle="1" w:styleId="Heading6Char">
+    <w:name w:val="Heading 6 Char"/>
+    <w:basedOn w:val="DefaultParagraphFont"/>
+    <w:link w:val="Heading6"/>
+    <w:uiPriority w:val="9"/>
+    <w:semiHidden/>
+    <w:rPr>
+      <w:rFonts w:asciiTheme="majorHAnsi" w:eastAsiaTheme="majorEastAsia" w:hAnsiTheme="majorHAnsi" w:cstheme="majorBidi"/>
+      <w:color w:val="ED7D31" w:themeColor="accent2"/>
+      <w:spacing w:val="12"/>
+      <w:sz w:val="22"/>
+      <w:szCs w:val="22"/>
+      <w:lang w:eastAsia="ja-JP"/>
+    </w:rPr>
+  </w:style>
+  <w:style w:type="character" w:customStyle="1" w:styleId="Heading7Char">
+    <w:name w:val="Heading 7 Char"/>
+    <w:basedOn w:val="DefaultParagraphFont"/>
+    <w:link w:val="Heading7"/>
+    <w:uiPriority w:val="9"/>
+    <w:semiHidden/>
+    <w:rPr>
+      <w:rFonts w:asciiTheme="majorHAnsi" w:eastAsiaTheme="majorEastAsia" w:hAnsiTheme="majorHAnsi" w:cstheme="majorBidi"/>
+      <w:iCs/>
+      <w:color w:val="ED7D31" w:themeColor="accent2"/>
+      <w:sz w:val="22"/>
+      <w:szCs w:val="22"/>
+      <w:lang w:eastAsia="ja-JP"/>
+    </w:rPr>
+  </w:style>
+  <w:style w:type="character" w:customStyle="1" w:styleId="Heading8Char">
+    <w:name w:val="Heading 8 Char"/>
+    <w:basedOn w:val="DefaultParagraphFont"/>
+    <w:link w:val="Heading8"/>
+    <w:uiPriority w:val="9"/>
+    <w:semiHidden/>
+    <w:rPr>
+      <w:rFonts w:asciiTheme="majorHAnsi" w:eastAsiaTheme="majorEastAsia" w:hAnsiTheme="majorHAnsi" w:cstheme="majorBidi"/>
+      <w:i/>
+      <w:color w:val="F19D64" w:themeColor="accent2" w:themeTint="BF"/>
+      <w:sz w:val="22"/>
+      <w:szCs w:val="21"/>
+      <w:lang w:eastAsia="ja-JP"/>
+    </w:rPr>
+  </w:style>
+  <w:style w:type="character" w:customStyle="1" w:styleId="Heading9Char">
+    <w:name w:val="Heading 9 Char"/>
+    <w:basedOn w:val="DefaultParagraphFont"/>
+    <w:link w:val="Heading9"/>
+    <w:uiPriority w:val="9"/>
+    <w:semiHidden/>
+    <w:rPr>
+      <w:rFonts w:asciiTheme="majorHAnsi" w:eastAsiaTheme="majorEastAsia" w:hAnsiTheme="majorHAnsi" w:cstheme="majorBidi"/>
+      <w:iCs/>
+      <w:color w:val="F19D64" w:themeColor="accent2" w:themeTint="BF"/>
+      <w:sz w:val="22"/>
+      <w:szCs w:val="21"/>
+      <w:lang w:eastAsia="ja-JP"/>
+    </w:rPr>
+  </w:style>
+  <w:style w:type="paragraph" w:customStyle="1" w:styleId="F5E42E573BE8204AAAB7C390ACE795CE">
+    <w:name w:val="F5E42E573BE8204AAAB7C390ACE795CE"/>
+  </w:style>
+  <w:style w:type="paragraph" w:customStyle="1" w:styleId="916F8CCED9BE294D9D805A674CB44476">
+    <w:name w:val="916F8CCED9BE294D9D805A674CB44476"/>
+  </w:style>
+  <w:style w:type="paragraph" w:customStyle="1" w:styleId="5493A1ACDE895B4C8B41B91F7B35C233">
+    <w:name w:val="5493A1ACDE895B4C8B41B91F7B35C233"/>
+  </w:style>
+</w:styles>
+</file>
+
+<file path=word/glossary/webSettings.xml><?xml version="1.0" encoding="utf-8"?>
+<w:webSettings xmlns:mc="http://schemas.openxmlformats.org/markup-compatibility/2006" xmlns:r="http://schemas.openxmlformats.org/officeDocument/2006/relationships" xmlns:w="http://schemas.openxmlformats.org/wordprocessingml/2006/main" xmlns:w14="http://schemas.microsoft.com/office/word/2010/wordml" xmlns:w15="http://schemas.microsoft.com/office/word/2012/wordml" xmlns:w16cex="http://schemas.microsoft.com/office/word/2018/wordml/cex" xmlns:w16cid="http://schemas.microsoft.com/office/word/2016/wordml/cid" xmlns:w16="http://schemas.microsoft.com/office/word/2018/wordml" xmlns:w16se="http://schemas.microsoft.com/office/word/2015/wordml/symex" mc:Ignorable="w14 w15 w16se w16cid w16 w16cex">
+  <w:optimizeForBrowser/>
+  <w:allowPNG/>
+</w:webSettings>
 </file>
 
 <file path=word/theme/theme1.xml><?xml version="1.0" encoding="utf-8"?>

</xml_diff>

<commit_message>
updates Requirement Analysis doc
</commit_message>
<xml_diff>
--- a/AnalisiRequisiti/UserDocs/RequirementAnalysis.docx
+++ b/AnalisiRequisiti/UserDocs/RequirementAnalysis.docx
@@ -363,10 +363,7 @@
         <w:t xml:space="preserve"> </w:t>
       </w:r>
       <w:r>
-        <w:t>if the Client’s temperature is less than 37.5˚</w:t>
-      </w:r>
-      <w:r>
-        <w:t>,</w:t>
+        <w:t>if the Client’s temperature is less than 37.5˚,</w:t>
       </w:r>
       <w:r>
         <w:t xml:space="preserve"> </w:t>
@@ -714,10 +711,7 @@
       </w:r>
       <w:proofErr w:type="spellEnd"/>
       <w:r>
-        <w:t xml:space="preserve">: time value that will </w:t>
-      </w:r>
-      <w:r>
-        <w:t xml:space="preserve">be given by the </w:t>
+        <w:t xml:space="preserve">: time value that will be given by the </w:t>
       </w:r>
       <w:r>
         <w:rPr>
@@ -730,10 +724,7 @@
         <w:t xml:space="preserve"> </w:t>
       </w:r>
       <w:r>
-        <w:t>i</w:t>
-      </w:r>
-      <w:r>
-        <w:t xml:space="preserve">f there are no </w:t>
+        <w:t xml:space="preserve">if there are no </w:t>
       </w:r>
       <w:r>
         <w:rPr>
@@ -1022,6 +1013,17 @@
       </w:r>
       <w:r>
         <w:t xml:space="preserve"> the barman has to send a notification to the waiter once the drink order by a Client is ready.</w:t>
+      </w:r>
+      <w:r>
+        <w:t xml:space="preserve"> The drink should be prepared in a time that is significantly smaller than the client’s </w:t>
+      </w:r>
+      <w:proofErr w:type="spellStart"/>
+      <w:r>
+        <w:t>maxStayTime</w:t>
+      </w:r>
+      <w:proofErr w:type="spellEnd"/>
+      <w:r>
+        <w:t>.</w:t>
       </w:r>
     </w:p>
     <w:p>
@@ -1187,7 +1189,440 @@
         <w:pStyle w:val="Heading1"/>
       </w:pPr>
       <w:r>
-        <w:t>Exchange of Messages</w:t>
+        <w:lastRenderedPageBreak/>
+        <w:t>Defining the states</w:t>
+      </w:r>
+    </w:p>
+    <w:p>
+      <w:pPr>
+        <w:pStyle w:val="Heading2"/>
+      </w:pPr>
+      <w:r>
+        <w:t>During this first analysis, we have identified the main states the various actors can be in:</w:t>
+      </w:r>
+    </w:p>
+    <w:p>
+      <w:pPr>
+        <w:pStyle w:val="Heading3"/>
+      </w:pPr>
+      <w:r>
+        <w:rPr>
+          <w:b/>
+          <w:bCs/>
+        </w:rPr>
+        <w:t>Waiter</w:t>
+      </w:r>
+      <w:r>
+        <w:t xml:space="preserve"> can be busy or free</w:t>
+      </w:r>
+      <w:r>
+        <w:t>;</w:t>
+      </w:r>
+    </w:p>
+    <w:p>
+      <w:pPr>
+        <w:pStyle w:val="Heading3"/>
+      </w:pPr>
+      <w:r>
+        <w:rPr>
+          <w:b/>
+          <w:bCs/>
+        </w:rPr>
+        <w:t>Barman</w:t>
+      </w:r>
+      <w:r>
+        <w:t xml:space="preserve"> can be busy or free</w:t>
+      </w:r>
+      <w:r>
+        <w:t>;</w:t>
+      </w:r>
+    </w:p>
+    <w:p>
+      <w:pPr>
+        <w:pStyle w:val="Heading3"/>
+      </w:pPr>
+      <w:r>
+        <w:rPr>
+          <w:b/>
+          <w:bCs/>
+        </w:rPr>
+        <w:t>Client</w:t>
+      </w:r>
+      <w:r>
+        <w:t xml:space="preserve"> can be Outside, </w:t>
+      </w:r>
+      <w:proofErr w:type="spellStart"/>
+      <w:r>
+        <w:t>waitingInTheHall</w:t>
+      </w:r>
+      <w:proofErr w:type="spellEnd"/>
+      <w:r>
+        <w:t>, seated, finished, payed and left</w:t>
+      </w:r>
+      <w:r>
+        <w:t>;</w:t>
+      </w:r>
+    </w:p>
+    <w:p>
+      <w:pPr>
+        <w:pStyle w:val="Heading3"/>
+      </w:pPr>
+      <w:proofErr w:type="spellStart"/>
+      <w:r>
+        <w:rPr>
+          <w:b/>
+          <w:bCs/>
+        </w:rPr>
+        <w:t>SmartBell</w:t>
+      </w:r>
+      <w:proofErr w:type="spellEnd"/>
+      <w:r>
+        <w:t xml:space="preserve"> can be busy or free</w:t>
+      </w:r>
+      <w:r>
+        <w:t>;</w:t>
+      </w:r>
+    </w:p>
+    <w:p>
+      <w:pPr>
+        <w:pStyle w:val="Heading2"/>
+      </w:pPr>
+      <w:r>
+        <w:t xml:space="preserve">even though </w:t>
+      </w:r>
+      <w:proofErr w:type="spellStart"/>
+      <w:r>
+        <w:t>teaTable</w:t>
+      </w:r>
+      <w:proofErr w:type="spellEnd"/>
+      <w:r>
+        <w:t xml:space="preserve"> is not an actor, we need to keep its state memorized </w:t>
+      </w:r>
+      <w:r>
+        <w:t xml:space="preserve">for the system </w:t>
+      </w:r>
+      <w:r>
+        <w:t>to work properly</w:t>
+      </w:r>
+      <w:r>
+        <w:t xml:space="preserve"> and for the current state of the </w:t>
+      </w:r>
+      <w:proofErr w:type="spellStart"/>
+      <w:r>
+        <w:t>teaRoom</w:t>
+      </w:r>
+      <w:proofErr w:type="spellEnd"/>
+      <w:r>
+        <w:t xml:space="preserve"> to be complete</w:t>
+      </w:r>
+      <w:r>
+        <w:t xml:space="preserve">. </w:t>
+      </w:r>
+      <w:r>
+        <w:t xml:space="preserve">The states the </w:t>
+      </w:r>
+      <w:proofErr w:type="spellStart"/>
+      <w:r>
+        <w:t>teaTable</w:t>
+      </w:r>
+      <w:proofErr w:type="spellEnd"/>
+      <w:r>
+        <w:t xml:space="preserve"> can be in are:</w:t>
+      </w:r>
+    </w:p>
+    <w:p>
+      <w:pPr>
+        <w:pStyle w:val="Heading3"/>
+      </w:pPr>
+      <w:proofErr w:type="spellStart"/>
+      <w:r>
+        <w:rPr>
+          <w:b/>
+          <w:bCs/>
+          <w:i/>
+          <w:iCs/>
+        </w:rPr>
+        <w:t>tableC</w:t>
+      </w:r>
+      <w:r>
+        <w:rPr>
+          <w:b/>
+          <w:bCs/>
+          <w:i/>
+          <w:iCs/>
+        </w:rPr>
+        <w:t>lean</w:t>
+      </w:r>
+      <w:proofErr w:type="spellEnd"/>
+      <w:r>
+        <w:t>: without food residue and sanitized</w:t>
+      </w:r>
+      <w:r>
+        <w:t xml:space="preserve"> and available;</w:t>
+      </w:r>
+    </w:p>
+    <w:p>
+      <w:pPr>
+        <w:pStyle w:val="Heading3"/>
+      </w:pPr>
+      <w:proofErr w:type="spellStart"/>
+      <w:r>
+        <w:rPr>
+          <w:b/>
+          <w:bCs/>
+          <w:i/>
+          <w:iCs/>
+        </w:rPr>
+        <w:t>tableD</w:t>
+      </w:r>
+      <w:r>
+        <w:rPr>
+          <w:b/>
+          <w:bCs/>
+          <w:i/>
+          <w:iCs/>
+        </w:rPr>
+        <w:t>irty</w:t>
+      </w:r>
+      <w:proofErr w:type="spellEnd"/>
+      <w:r>
+        <w:t>: not clean</w:t>
+      </w:r>
+      <w:r>
+        <w:t xml:space="preserve"> but available;</w:t>
+      </w:r>
+    </w:p>
+    <w:p>
+      <w:pPr>
+        <w:pStyle w:val="Heading3"/>
+      </w:pPr>
+      <w:proofErr w:type="spellStart"/>
+      <w:r>
+        <w:rPr>
+          <w:b/>
+          <w:bCs/>
+          <w:i/>
+          <w:iCs/>
+        </w:rPr>
+        <w:t>tableB</w:t>
+      </w:r>
+      <w:r>
+        <w:rPr>
+          <w:b/>
+          <w:bCs/>
+          <w:i/>
+          <w:iCs/>
+        </w:rPr>
+        <w:t>usy</w:t>
+      </w:r>
+      <w:proofErr w:type="spellEnd"/>
+      <w:r>
+        <w:t>: occupied by a client</w:t>
+      </w:r>
+      <w:r>
+        <w:t>.</w:t>
+      </w:r>
+    </w:p>
+    <w:p>
+      <w:pPr>
+        <w:pStyle w:val="Heading1"/>
+      </w:pPr>
+      <w:r>
+        <w:t>Test Plan</w:t>
+      </w:r>
+    </w:p>
+    <w:p>
+      <w:pPr>
+        <w:pStyle w:val="Heading2"/>
+      </w:pPr>
+      <w:r>
+        <w:t>We plan to test various activities:</w:t>
+      </w:r>
+    </w:p>
+    <w:p>
+      <w:pPr>
+        <w:pStyle w:val="Heading3"/>
+      </w:pPr>
+      <w:r>
+        <w:t xml:space="preserve">The </w:t>
+      </w:r>
+      <w:proofErr w:type="spellStart"/>
+      <w:r>
+        <w:rPr>
+          <w:b/>
+          <w:bCs/>
+        </w:rPr>
+        <w:t>smartBell</w:t>
+      </w:r>
+      <w:proofErr w:type="spellEnd"/>
+      <w:r>
+        <w:t xml:space="preserve"> must let in the </w:t>
+      </w:r>
+      <w:r>
+        <w:rPr>
+          <w:b/>
+          <w:bCs/>
+        </w:rPr>
+        <w:t>hall</w:t>
+      </w:r>
+      <w:r>
+        <w:t xml:space="preserve"> only </w:t>
+      </w:r>
+      <w:r>
+        <w:rPr>
+          <w:b/>
+          <w:bCs/>
+        </w:rPr>
+        <w:t>clients</w:t>
+      </w:r>
+      <w:r>
+        <w:t xml:space="preserve"> that have a temperature below 37.5° Celsius.</w:t>
+      </w:r>
+    </w:p>
+    <w:p>
+      <w:pPr>
+        <w:pStyle w:val="Heading3"/>
+      </w:pPr>
+      <w:r>
+        <w:t xml:space="preserve">When a client enters the </w:t>
+      </w:r>
+      <w:r>
+        <w:t>tearoom,</w:t>
+      </w:r>
+      <w:r>
+        <w:t xml:space="preserve"> he may only sit at a </w:t>
+      </w:r>
+      <w:r>
+        <w:t>table</w:t>
+      </w:r>
+      <w:r>
+        <w:t xml:space="preserve"> that is </w:t>
+      </w:r>
+      <w:r>
+        <w:t xml:space="preserve">in the state </w:t>
+      </w:r>
+      <w:proofErr w:type="spellStart"/>
+      <w:r>
+        <w:rPr>
+          <w:b/>
+          <w:bCs/>
+        </w:rPr>
+        <w:t>tableClean</w:t>
+      </w:r>
+      <w:proofErr w:type="spellEnd"/>
+      <w:r>
+        <w:t xml:space="preserve">. If there is no such table </w:t>
+      </w:r>
+      <w:r>
+        <w:t>available,</w:t>
+      </w:r>
+      <w:r>
+        <w:t xml:space="preserve"> then the </w:t>
+      </w:r>
+      <w:r>
+        <w:rPr>
+          <w:b/>
+          <w:bCs/>
+        </w:rPr>
+        <w:t>waiter</w:t>
+      </w:r>
+      <w:r>
+        <w:t xml:space="preserve"> must inform the </w:t>
+      </w:r>
+      <w:r>
+        <w:rPr>
+          <w:b/>
+          <w:bCs/>
+        </w:rPr>
+        <w:t>client</w:t>
+      </w:r>
+      <w:r>
+        <w:t xml:space="preserve"> about the </w:t>
+      </w:r>
+      <w:r>
+        <w:rPr>
+          <w:b/>
+          <w:bCs/>
+        </w:rPr>
+        <w:t>maximum waiting time</w:t>
+      </w:r>
+      <w:r>
+        <w:t>.</w:t>
+      </w:r>
+    </w:p>
+    <w:p>
+      <w:pPr>
+        <w:pStyle w:val="Heading3"/>
+      </w:pPr>
+      <w:r>
+        <w:t xml:space="preserve">The client must leave </w:t>
+      </w:r>
+      <w:r>
+        <w:t xml:space="preserve">the </w:t>
+      </w:r>
+      <w:r>
+        <w:rPr>
+          <w:b/>
+          <w:bCs/>
+        </w:rPr>
+        <w:t>hall</w:t>
+      </w:r>
+      <w:r>
+        <w:t xml:space="preserve"> </w:t>
+      </w:r>
+      <w:r>
+        <w:t xml:space="preserve">when the </w:t>
+      </w:r>
+      <w:r>
+        <w:rPr>
+          <w:b/>
+          <w:bCs/>
+        </w:rPr>
+        <w:t>maximum waiting time</w:t>
+      </w:r>
+      <w:r>
+        <w:t xml:space="preserve"> is over</w:t>
+      </w:r>
+      <w:r>
+        <w:t>.</w:t>
+      </w:r>
+    </w:p>
+    <w:p>
+      <w:pPr>
+        <w:pStyle w:val="Heading3"/>
+      </w:pPr>
+      <w:r>
+        <w:t xml:space="preserve">The client must receive the drink he </w:t>
+      </w:r>
+      <w:r>
+        <w:rPr>
+          <w:u w:val="single"/>
+        </w:rPr>
+        <w:t>ordered</w:t>
+      </w:r>
+      <w:r>
+        <w:t>.</w:t>
+      </w:r>
+    </w:p>
+    <w:p>
+      <w:pPr>
+        <w:pStyle w:val="Heading3"/>
+      </w:pPr>
+      <w:r>
+        <w:t xml:space="preserve">The client must </w:t>
+      </w:r>
+      <w:r>
+        <w:rPr>
+          <w:b/>
+          <w:bCs/>
+        </w:rPr>
+        <w:t>pay and leave when the maximum stay time</w:t>
+      </w:r>
+      <w:r>
+        <w:t xml:space="preserve"> is over.</w:t>
+      </w:r>
+      <w:r>
+        <w:t xml:space="preserve"> </w:t>
       </w:r>
     </w:p>
     <w:sectPr>
@@ -1290,6 +1725,232 @@
 <file path=word/numbering.xml><?xml version="1.0" encoding="utf-8"?>
 <w:numbering xmlns:wpc="http://schemas.microsoft.com/office/word/2010/wordprocessingCanvas" xmlns:cx="http://schemas.microsoft.com/office/drawing/2014/chartex" xmlns:cx1="http://schemas.microsoft.com/office/drawing/2015/9/8/chartex" xmlns:cx2="http://schemas.microsoft.com/office/drawing/2015/10/21/chartex" xmlns:cx3="http://schemas.microsoft.com/office/drawing/2016/5/9/chartex" xmlns:cx4="http://schemas.microsoft.com/office/drawing/2016/5/10/chartex" xmlns:cx5="http://schemas.microsoft.com/office/drawing/2016/5/11/chartex" xmlns:cx6="http://schemas.microsoft.com/office/drawing/2016/5/12/chartex" xmlns:cx7="http://schemas.microsoft.com/office/drawing/2016/5/13/chartex" xmlns:cx8="http://schemas.microsoft.com/office/drawing/2016/5/14/chartex" xmlns:mc="http://schemas.openxmlformats.org/markup-compatibility/2006" xmlns:aink="http://schemas.microsoft.com/office/drawing/2016/ink" xmlns:am3d="http://schemas.microsoft.com/office/drawing/2017/model3d" xmlns:o="urn:schemas-microsoft-com:office:office" xmlns:r="http://schemas.openxmlformats.org/officeDocument/2006/relationships" xmlns:m="http://schemas.openxmlformats.org/officeDocument/2006/math" xmlns:v="urn:schemas-microsoft-com:vml" xmlns:wp14="http://schemas.microsoft.com/office/word/2010/wordprocessingDrawing" xmlns:wp="http://schemas.openxmlformats.org/drawingml/2006/wordprocessingDrawing" xmlns:w10="urn:schemas-microsoft-com:office:word" xmlns:w="http://schemas.openxmlformats.org/wordprocessingml/2006/main" xmlns:w14="http://schemas.microsoft.com/office/word/2010/wordml" xmlns:w15="http://schemas.microsoft.com/office/word/2012/wordml" xmlns:w16cex="http://schemas.microsoft.com/office/word/2018/wordml/cex" xmlns:w16cid="http://schemas.microsoft.com/office/word/2016/wordml/cid" xmlns:w16="http://schemas.microsoft.com/office/word/2018/wordml" xmlns:w16se="http://schemas.microsoft.com/office/word/2015/wordml/symex" xmlns:wpg="http://schemas.microsoft.com/office/word/2010/wordprocessingGroup" xmlns:wpi="http://schemas.microsoft.com/office/word/2010/wordprocessingInk" xmlns:wne="http://schemas.microsoft.com/office/word/2006/wordml" xmlns:wps="http://schemas.microsoft.com/office/word/2010/wordprocessingShape" mc:Ignorable="w14 w15 w16se w16cid w16 w16cex wp14">
   <w:abstractNum w:abstractNumId="0" w15:restartNumberingAfterBreak="0">
+    <w:nsid w:val="390E7C4F"/>
+    <w:multiLevelType w:val="hybridMultilevel"/>
+    <w:tmpl w:val="913C5888"/>
+    <w:lvl w:ilvl="0" w:tplc="04100001">
+      <w:start w:val="1"/>
+      <w:numFmt w:val="bullet"/>
+      <w:lvlText w:val=""/>
+      <w:lvlJc w:val="left"/>
+      <w:pPr>
+        <w:ind w:left="720" w:hanging="360"/>
+      </w:pPr>
+      <w:rPr>
+        <w:rFonts w:ascii="Symbol" w:hAnsi="Symbol" w:hint="default"/>
+      </w:rPr>
+    </w:lvl>
+    <w:lvl w:ilvl="1" w:tplc="04100003" w:tentative="1">
+      <w:start w:val="1"/>
+      <w:numFmt w:val="bullet"/>
+      <w:lvlText w:val="o"/>
+      <w:lvlJc w:val="left"/>
+      <w:pPr>
+        <w:ind w:left="1440" w:hanging="360"/>
+      </w:pPr>
+      <w:rPr>
+        <w:rFonts w:ascii="Courier New" w:hAnsi="Courier New" w:cs="Courier New" w:hint="default"/>
+      </w:rPr>
+    </w:lvl>
+    <w:lvl w:ilvl="2" w:tplc="04100005" w:tentative="1">
+      <w:start w:val="1"/>
+      <w:numFmt w:val="bullet"/>
+      <w:lvlText w:val=""/>
+      <w:lvlJc w:val="left"/>
+      <w:pPr>
+        <w:ind w:left="2160" w:hanging="360"/>
+      </w:pPr>
+      <w:rPr>
+        <w:rFonts w:ascii="Wingdings" w:hAnsi="Wingdings" w:hint="default"/>
+      </w:rPr>
+    </w:lvl>
+    <w:lvl w:ilvl="3" w:tplc="04100001" w:tentative="1">
+      <w:start w:val="1"/>
+      <w:numFmt w:val="bullet"/>
+      <w:lvlText w:val=""/>
+      <w:lvlJc w:val="left"/>
+      <w:pPr>
+        <w:ind w:left="2880" w:hanging="360"/>
+      </w:pPr>
+      <w:rPr>
+        <w:rFonts w:ascii="Symbol" w:hAnsi="Symbol" w:hint="default"/>
+      </w:rPr>
+    </w:lvl>
+    <w:lvl w:ilvl="4" w:tplc="04100003" w:tentative="1">
+      <w:start w:val="1"/>
+      <w:numFmt w:val="bullet"/>
+      <w:lvlText w:val="o"/>
+      <w:lvlJc w:val="left"/>
+      <w:pPr>
+        <w:ind w:left="3600" w:hanging="360"/>
+      </w:pPr>
+      <w:rPr>
+        <w:rFonts w:ascii="Courier New" w:hAnsi="Courier New" w:cs="Courier New" w:hint="default"/>
+      </w:rPr>
+    </w:lvl>
+    <w:lvl w:ilvl="5" w:tplc="04100005" w:tentative="1">
+      <w:start w:val="1"/>
+      <w:numFmt w:val="bullet"/>
+      <w:lvlText w:val=""/>
+      <w:lvlJc w:val="left"/>
+      <w:pPr>
+        <w:ind w:left="4320" w:hanging="360"/>
+      </w:pPr>
+      <w:rPr>
+        <w:rFonts w:ascii="Wingdings" w:hAnsi="Wingdings" w:hint="default"/>
+      </w:rPr>
+    </w:lvl>
+    <w:lvl w:ilvl="6" w:tplc="04100001" w:tentative="1">
+      <w:start w:val="1"/>
+      <w:numFmt w:val="bullet"/>
+      <w:lvlText w:val=""/>
+      <w:lvlJc w:val="left"/>
+      <w:pPr>
+        <w:ind w:left="5040" w:hanging="360"/>
+      </w:pPr>
+      <w:rPr>
+        <w:rFonts w:ascii="Symbol" w:hAnsi="Symbol" w:hint="default"/>
+      </w:rPr>
+    </w:lvl>
+    <w:lvl w:ilvl="7" w:tplc="04100003" w:tentative="1">
+      <w:start w:val="1"/>
+      <w:numFmt w:val="bullet"/>
+      <w:lvlText w:val="o"/>
+      <w:lvlJc w:val="left"/>
+      <w:pPr>
+        <w:ind w:left="5760" w:hanging="360"/>
+      </w:pPr>
+      <w:rPr>
+        <w:rFonts w:ascii="Courier New" w:hAnsi="Courier New" w:cs="Courier New" w:hint="default"/>
+      </w:rPr>
+    </w:lvl>
+    <w:lvl w:ilvl="8" w:tplc="04100005" w:tentative="1">
+      <w:start w:val="1"/>
+      <w:numFmt w:val="bullet"/>
+      <w:lvlText w:val=""/>
+      <w:lvlJc w:val="left"/>
+      <w:pPr>
+        <w:ind w:left="6480" w:hanging="360"/>
+      </w:pPr>
+      <w:rPr>
+        <w:rFonts w:ascii="Wingdings" w:hAnsi="Wingdings" w:hint="default"/>
+      </w:rPr>
+    </w:lvl>
+  </w:abstractNum>
+  <w:abstractNum w:abstractNumId="1" w15:restartNumberingAfterBreak="0">
+    <w:nsid w:val="3BCC3C22"/>
+    <w:multiLevelType w:val="hybridMultilevel"/>
+    <w:tmpl w:val="39B652FE"/>
+    <w:lvl w:ilvl="0" w:tplc="04100001">
+      <w:start w:val="1"/>
+      <w:numFmt w:val="bullet"/>
+      <w:lvlText w:val=""/>
+      <w:lvlJc w:val="left"/>
+      <w:pPr>
+        <w:ind w:left="720" w:hanging="360"/>
+      </w:pPr>
+      <w:rPr>
+        <w:rFonts w:ascii="Symbol" w:hAnsi="Symbol" w:hint="default"/>
+      </w:rPr>
+    </w:lvl>
+    <w:lvl w:ilvl="1" w:tplc="04100003" w:tentative="1">
+      <w:start w:val="1"/>
+      <w:numFmt w:val="bullet"/>
+      <w:lvlText w:val="o"/>
+      <w:lvlJc w:val="left"/>
+      <w:pPr>
+        <w:ind w:left="1440" w:hanging="360"/>
+      </w:pPr>
+      <w:rPr>
+        <w:rFonts w:ascii="Courier New" w:hAnsi="Courier New" w:cs="Courier New" w:hint="default"/>
+      </w:rPr>
+    </w:lvl>
+    <w:lvl w:ilvl="2" w:tplc="04100005" w:tentative="1">
+      <w:start w:val="1"/>
+      <w:numFmt w:val="bullet"/>
+      <w:lvlText w:val=""/>
+      <w:lvlJc w:val="left"/>
+      <w:pPr>
+        <w:ind w:left="2160" w:hanging="360"/>
+      </w:pPr>
+      <w:rPr>
+        <w:rFonts w:ascii="Wingdings" w:hAnsi="Wingdings" w:hint="default"/>
+      </w:rPr>
+    </w:lvl>
+    <w:lvl w:ilvl="3" w:tplc="04100001" w:tentative="1">
+      <w:start w:val="1"/>
+      <w:numFmt w:val="bullet"/>
+      <w:lvlText w:val=""/>
+      <w:lvlJc w:val="left"/>
+      <w:pPr>
+        <w:ind w:left="2880" w:hanging="360"/>
+      </w:pPr>
+      <w:rPr>
+        <w:rFonts w:ascii="Symbol" w:hAnsi="Symbol" w:hint="default"/>
+      </w:rPr>
+    </w:lvl>
+    <w:lvl w:ilvl="4" w:tplc="04100003" w:tentative="1">
+      <w:start w:val="1"/>
+      <w:numFmt w:val="bullet"/>
+      <w:lvlText w:val="o"/>
+      <w:lvlJc w:val="left"/>
+      <w:pPr>
+        <w:ind w:left="3600" w:hanging="360"/>
+      </w:pPr>
+      <w:rPr>
+        <w:rFonts w:ascii="Courier New" w:hAnsi="Courier New" w:cs="Courier New" w:hint="default"/>
+      </w:rPr>
+    </w:lvl>
+    <w:lvl w:ilvl="5" w:tplc="04100005" w:tentative="1">
+      <w:start w:val="1"/>
+      <w:numFmt w:val="bullet"/>
+      <w:lvlText w:val=""/>
+      <w:lvlJc w:val="left"/>
+      <w:pPr>
+        <w:ind w:left="4320" w:hanging="360"/>
+      </w:pPr>
+      <w:rPr>
+        <w:rFonts w:ascii="Wingdings" w:hAnsi="Wingdings" w:hint="default"/>
+      </w:rPr>
+    </w:lvl>
+    <w:lvl w:ilvl="6" w:tplc="04100001" w:tentative="1">
+      <w:start w:val="1"/>
+      <w:numFmt w:val="bullet"/>
+      <w:lvlText w:val=""/>
+      <w:lvlJc w:val="left"/>
+      <w:pPr>
+        <w:ind w:left="5040" w:hanging="360"/>
+      </w:pPr>
+      <w:rPr>
+        <w:rFonts w:ascii="Symbol" w:hAnsi="Symbol" w:hint="default"/>
+      </w:rPr>
+    </w:lvl>
+    <w:lvl w:ilvl="7" w:tplc="04100003" w:tentative="1">
+      <w:start w:val="1"/>
+      <w:numFmt w:val="bullet"/>
+      <w:lvlText w:val="o"/>
+      <w:lvlJc w:val="left"/>
+      <w:pPr>
+        <w:ind w:left="5760" w:hanging="360"/>
+      </w:pPr>
+      <w:rPr>
+        <w:rFonts w:ascii="Courier New" w:hAnsi="Courier New" w:cs="Courier New" w:hint="default"/>
+      </w:rPr>
+    </w:lvl>
+    <w:lvl w:ilvl="8" w:tplc="04100005" w:tentative="1">
+      <w:start w:val="1"/>
+      <w:numFmt w:val="bullet"/>
+      <w:lvlText w:val=""/>
+      <w:lvlJc w:val="left"/>
+      <w:pPr>
+        <w:ind w:left="6480" w:hanging="360"/>
+      </w:pPr>
+      <w:rPr>
+        <w:rFonts w:ascii="Wingdings" w:hAnsi="Wingdings" w:hint="default"/>
+      </w:rPr>
+    </w:lvl>
+  </w:abstractNum>
+  <w:abstractNum w:abstractNumId="2" w15:restartNumberingAfterBreak="0">
     <w:nsid w:val="48FB0E3A"/>
     <w:multiLevelType w:val="multilevel"/>
     <w:tmpl w:val="D6E81BDE"/>
@@ -1411,7 +2072,258 @@
       </w:rPr>
     </w:lvl>
   </w:abstractNum>
+  <w:abstractNum w:abstractNumId="3" w15:restartNumberingAfterBreak="0">
+    <w:nsid w:val="67520A52"/>
+    <w:multiLevelType w:val="multilevel"/>
+    <w:tmpl w:val="5F8C023C"/>
+    <w:lvl w:ilvl="0">
+      <w:start w:val="1"/>
+      <w:numFmt w:val="bullet"/>
+      <w:lvlText w:val=""/>
+      <w:lvlJc w:val="left"/>
+      <w:pPr>
+        <w:tabs>
+          <w:tab w:val="num" w:pos="720"/>
+        </w:tabs>
+        <w:ind w:left="720" w:hanging="360"/>
+      </w:pPr>
+      <w:rPr>
+        <w:rFonts w:ascii="Symbol" w:hAnsi="Symbol" w:hint="default"/>
+        <w:sz w:val="20"/>
+      </w:rPr>
+    </w:lvl>
+    <w:lvl w:ilvl="1" w:tentative="1">
+      <w:start w:val="1"/>
+      <w:numFmt w:val="bullet"/>
+      <w:lvlText w:val="o"/>
+      <w:lvlJc w:val="left"/>
+      <w:pPr>
+        <w:tabs>
+          <w:tab w:val="num" w:pos="1440"/>
+        </w:tabs>
+        <w:ind w:left="1440" w:hanging="360"/>
+      </w:pPr>
+      <w:rPr>
+        <w:rFonts w:ascii="Courier New" w:hAnsi="Courier New" w:hint="default"/>
+        <w:sz w:val="20"/>
+      </w:rPr>
+    </w:lvl>
+    <w:lvl w:ilvl="2" w:tentative="1">
+      <w:start w:val="1"/>
+      <w:numFmt w:val="bullet"/>
+      <w:lvlText w:val=""/>
+      <w:lvlJc w:val="left"/>
+      <w:pPr>
+        <w:tabs>
+          <w:tab w:val="num" w:pos="2160"/>
+        </w:tabs>
+        <w:ind w:left="2160" w:hanging="360"/>
+      </w:pPr>
+      <w:rPr>
+        <w:rFonts w:ascii="Wingdings" w:hAnsi="Wingdings" w:hint="default"/>
+        <w:sz w:val="20"/>
+      </w:rPr>
+    </w:lvl>
+    <w:lvl w:ilvl="3" w:tentative="1">
+      <w:start w:val="1"/>
+      <w:numFmt w:val="bullet"/>
+      <w:lvlText w:val=""/>
+      <w:lvlJc w:val="left"/>
+      <w:pPr>
+        <w:tabs>
+          <w:tab w:val="num" w:pos="2880"/>
+        </w:tabs>
+        <w:ind w:left="2880" w:hanging="360"/>
+      </w:pPr>
+      <w:rPr>
+        <w:rFonts w:ascii="Wingdings" w:hAnsi="Wingdings" w:hint="default"/>
+        <w:sz w:val="20"/>
+      </w:rPr>
+    </w:lvl>
+    <w:lvl w:ilvl="4" w:tentative="1">
+      <w:start w:val="1"/>
+      <w:numFmt w:val="bullet"/>
+      <w:lvlText w:val=""/>
+      <w:lvlJc w:val="left"/>
+      <w:pPr>
+        <w:tabs>
+          <w:tab w:val="num" w:pos="3600"/>
+        </w:tabs>
+        <w:ind w:left="3600" w:hanging="360"/>
+      </w:pPr>
+      <w:rPr>
+        <w:rFonts w:ascii="Wingdings" w:hAnsi="Wingdings" w:hint="default"/>
+        <w:sz w:val="20"/>
+      </w:rPr>
+    </w:lvl>
+    <w:lvl w:ilvl="5" w:tentative="1">
+      <w:start w:val="1"/>
+      <w:numFmt w:val="bullet"/>
+      <w:lvlText w:val=""/>
+      <w:lvlJc w:val="left"/>
+      <w:pPr>
+        <w:tabs>
+          <w:tab w:val="num" w:pos="4320"/>
+        </w:tabs>
+        <w:ind w:left="4320" w:hanging="360"/>
+      </w:pPr>
+      <w:rPr>
+        <w:rFonts w:ascii="Wingdings" w:hAnsi="Wingdings" w:hint="default"/>
+        <w:sz w:val="20"/>
+      </w:rPr>
+    </w:lvl>
+    <w:lvl w:ilvl="6" w:tentative="1">
+      <w:start w:val="1"/>
+      <w:numFmt w:val="bullet"/>
+      <w:lvlText w:val=""/>
+      <w:lvlJc w:val="left"/>
+      <w:pPr>
+        <w:tabs>
+          <w:tab w:val="num" w:pos="5040"/>
+        </w:tabs>
+        <w:ind w:left="5040" w:hanging="360"/>
+      </w:pPr>
+      <w:rPr>
+        <w:rFonts w:ascii="Wingdings" w:hAnsi="Wingdings" w:hint="default"/>
+        <w:sz w:val="20"/>
+      </w:rPr>
+    </w:lvl>
+    <w:lvl w:ilvl="7" w:tentative="1">
+      <w:start w:val="1"/>
+      <w:numFmt w:val="bullet"/>
+      <w:lvlText w:val=""/>
+      <w:lvlJc w:val="left"/>
+      <w:pPr>
+        <w:tabs>
+          <w:tab w:val="num" w:pos="5760"/>
+        </w:tabs>
+        <w:ind w:left="5760" w:hanging="360"/>
+      </w:pPr>
+      <w:rPr>
+        <w:rFonts w:ascii="Wingdings" w:hAnsi="Wingdings" w:hint="default"/>
+        <w:sz w:val="20"/>
+      </w:rPr>
+    </w:lvl>
+    <w:lvl w:ilvl="8" w:tentative="1">
+      <w:start w:val="1"/>
+      <w:numFmt w:val="bullet"/>
+      <w:lvlText w:val=""/>
+      <w:lvlJc w:val="left"/>
+      <w:pPr>
+        <w:tabs>
+          <w:tab w:val="num" w:pos="6480"/>
+        </w:tabs>
+        <w:ind w:left="6480" w:hanging="360"/>
+      </w:pPr>
+      <w:rPr>
+        <w:rFonts w:ascii="Wingdings" w:hAnsi="Wingdings" w:hint="default"/>
+        <w:sz w:val="20"/>
+      </w:rPr>
+    </w:lvl>
+  </w:abstractNum>
+  <w:abstractNum w:abstractNumId="4" w15:restartNumberingAfterBreak="0">
+    <w:nsid w:val="7B6E0301"/>
+    <w:multiLevelType w:val="hybridMultilevel"/>
+    <w:tmpl w:val="CD42F844"/>
+    <w:lvl w:ilvl="0" w:tplc="98F4433C">
+      <w:start w:val="1"/>
+      <w:numFmt w:val="lowerRoman"/>
+      <w:lvlText w:val="%1)"/>
+      <w:lvlJc w:val="left"/>
+      <w:pPr>
+        <w:ind w:left="1080" w:hanging="720"/>
+      </w:pPr>
+      <w:rPr>
+        <w:rFonts w:hint="default"/>
+        <w:i/>
+      </w:rPr>
+    </w:lvl>
+    <w:lvl w:ilvl="1" w:tplc="04100019" w:tentative="1">
+      <w:start w:val="1"/>
+      <w:numFmt w:val="lowerLetter"/>
+      <w:lvlText w:val="%2."/>
+      <w:lvlJc w:val="left"/>
+      <w:pPr>
+        <w:ind w:left="1440" w:hanging="360"/>
+      </w:pPr>
+    </w:lvl>
+    <w:lvl w:ilvl="2" w:tplc="0410001B" w:tentative="1">
+      <w:start w:val="1"/>
+      <w:numFmt w:val="lowerRoman"/>
+      <w:lvlText w:val="%3."/>
+      <w:lvlJc w:val="right"/>
+      <w:pPr>
+        <w:ind w:left="2160" w:hanging="180"/>
+      </w:pPr>
+    </w:lvl>
+    <w:lvl w:ilvl="3" w:tplc="0410000F" w:tentative="1">
+      <w:start w:val="1"/>
+      <w:numFmt w:val="decimal"/>
+      <w:lvlText w:val="%4."/>
+      <w:lvlJc w:val="left"/>
+      <w:pPr>
+        <w:ind w:left="2880" w:hanging="360"/>
+      </w:pPr>
+    </w:lvl>
+    <w:lvl w:ilvl="4" w:tplc="04100019" w:tentative="1">
+      <w:start w:val="1"/>
+      <w:numFmt w:val="lowerLetter"/>
+      <w:lvlText w:val="%5."/>
+      <w:lvlJc w:val="left"/>
+      <w:pPr>
+        <w:ind w:left="3600" w:hanging="360"/>
+      </w:pPr>
+    </w:lvl>
+    <w:lvl w:ilvl="5" w:tplc="0410001B" w:tentative="1">
+      <w:start w:val="1"/>
+      <w:numFmt w:val="lowerRoman"/>
+      <w:lvlText w:val="%6."/>
+      <w:lvlJc w:val="right"/>
+      <w:pPr>
+        <w:ind w:left="4320" w:hanging="180"/>
+      </w:pPr>
+    </w:lvl>
+    <w:lvl w:ilvl="6" w:tplc="0410000F" w:tentative="1">
+      <w:start w:val="1"/>
+      <w:numFmt w:val="decimal"/>
+      <w:lvlText w:val="%7."/>
+      <w:lvlJc w:val="left"/>
+      <w:pPr>
+        <w:ind w:left="5040" w:hanging="360"/>
+      </w:pPr>
+    </w:lvl>
+    <w:lvl w:ilvl="7" w:tplc="04100019" w:tentative="1">
+      <w:start w:val="1"/>
+      <w:numFmt w:val="lowerLetter"/>
+      <w:lvlText w:val="%8."/>
+      <w:lvlJc w:val="left"/>
+      <w:pPr>
+        <w:ind w:left="5760" w:hanging="360"/>
+      </w:pPr>
+    </w:lvl>
+    <w:lvl w:ilvl="8" w:tplc="0410001B" w:tentative="1">
+      <w:start w:val="1"/>
+      <w:numFmt w:val="lowerRoman"/>
+      <w:lvlText w:val="%9."/>
+      <w:lvlJc w:val="right"/>
+      <w:pPr>
+        <w:ind w:left="6480" w:hanging="180"/>
+      </w:pPr>
+    </w:lvl>
+  </w:abstractNum>
   <w:num w:numId="1">
+    <w:abstractNumId w:val="2"/>
+  </w:num>
+  <w:num w:numId="2">
+    <w:abstractNumId w:val="1"/>
+  </w:num>
+  <w:num w:numId="3">
+    <w:abstractNumId w:val="3"/>
+  </w:num>
+  <w:num w:numId="4">
+    <w:abstractNumId w:val="4"/>
+  </w:num>
+  <w:num w:numId="5">
     <w:abstractNumId w:val="0"/>
   </w:num>
 </w:numbering>
@@ -2019,7 +2931,6 @@
   <w:style w:type="character" w:default="1" w:styleId="DefaultParagraphFont">
     <w:name w:val="Default Paragraph Font"/>
     <w:uiPriority w:val="1"/>
-    <w:semiHidden/>
     <w:unhideWhenUsed/>
   </w:style>
   <w:style w:type="table" w:default="1" w:styleId="TableNormal">

</xml_diff>